<commit_message>
wrote paper presentation summary for new topic
</commit_message>
<xml_diff>
--- a/paper/848_Paper_Presentation_Fasburg_Thomas.docx
+++ b/paper/848_Paper_Presentation_Fasburg_Thomas.docx
@@ -22,7 +22,7 @@
           <w:sz w:val="32"/>
           <w:szCs w:val="32"/>
         </w:rPr>
-        <w:t>Improved Evolutionary Solutions to the Game of</w:t>
+        <w:t>How to be a Successful App Developer:</w:t>
       </w:r>
     </w:p>
     <w:p>
@@ -41,7 +41,7 @@
           <w:sz w:val="32"/>
           <w:szCs w:val="32"/>
         </w:rPr>
-        <w:t>Mastermind Using an Entropy-based Scoring Method</w:t>
+        <w:t>Lessons from the Simulation of an App Ecosystem</w:t>
       </w:r>
     </w:p>
     <w:p>
@@ -67,7 +67,7 @@
           <w:sz w:val="28"/>
           <w:szCs w:val="28"/>
         </w:rPr>
-        <w:t xml:space="preserve">By J.J. </w:t>
+        <w:t xml:space="preserve">By </w:t>
       </w:r>
       <w:proofErr w:type="spellStart"/>
       <w:r>
@@ -75,7 +75,7 @@
           <w:sz w:val="28"/>
           <w:szCs w:val="28"/>
         </w:rPr>
-        <w:t>Merelo</w:t>
+        <w:t>Soo</w:t>
       </w:r>
       <w:proofErr w:type="spellEnd"/>
       <w:r>
@@ -83,39 +83,7 @@
           <w:sz w:val="28"/>
           <w:szCs w:val="28"/>
         </w:rPr>
-        <w:t xml:space="preserve">, Pedro Castillo, Antonio </w:t>
-      </w:r>
-      <w:proofErr w:type="spellStart"/>
-      <w:r>
-        <w:rPr>
-          <w:sz w:val="28"/>
-          <w:szCs w:val="28"/>
-        </w:rPr>
-        <w:t>Mora</w:t>
-      </w:r>
-      <w:proofErr w:type="spellEnd"/>
-      <w:r>
-        <w:rPr>
-          <w:sz w:val="28"/>
-          <w:szCs w:val="28"/>
-        </w:rPr>
-        <w:t xml:space="preserve">, and Anna </w:t>
-      </w:r>
-      <w:proofErr w:type="spellStart"/>
-      <w:r>
-        <w:rPr>
-          <w:sz w:val="28"/>
-          <w:szCs w:val="28"/>
-        </w:rPr>
-        <w:t>Esparcia</w:t>
-      </w:r>
-      <w:proofErr w:type="spellEnd"/>
-      <w:r>
-        <w:rPr>
-          <w:sz w:val="28"/>
-          <w:szCs w:val="28"/>
-        </w:rPr>
-        <w:t>-Alcazar</w:t>
+        <w:t xml:space="preserve"> Ling Lim, Peter J. Bentley</w:t>
       </w:r>
     </w:p>
     <w:p>
@@ -169,407 +137,342 @@
         <w:jc w:val="both"/>
       </w:pPr>
       <w:r>
-        <w:t xml:space="preserve">Solving the </w:t>
+        <w:t xml:space="preserve">Mobile application development has exploded in recent years into an estimated $58 billion industry in 2014, an industry in which many application </w:t>
       </w:r>
       <w:proofErr w:type="spellStart"/>
       <w:r>
-        <w:t>MasterMind</w:t>
+        <w:t>decelopers</w:t>
       </w:r>
       <w:proofErr w:type="spellEnd"/>
       <w:r>
-        <w:t xml:space="preserve"> puzzle</w:t>
-      </w:r>
-      <w:r>
-        <w:t xml:space="preserve"> consists of discovering</w:t>
-      </w:r>
-      <w:r>
-        <w:t xml:space="preserve"> a hidden combination by using hints which tell you how close your guess combination is to the hidden combination. One player hides a combination of </w:t>
-      </w:r>
-      <w:r>
-        <w:t>κ</w:t>
-      </w:r>
-      <w:r>
-        <w:t xml:space="preserve"> </w:t>
-      </w:r>
-      <w:r>
-        <w:t xml:space="preserve">symbols </w:t>
-      </w:r>
-      <w:r>
-        <w:t xml:space="preserve">of length </w:t>
-      </w:r>
-      <w:r>
-        <w:rPr>
-          <w:rFonts w:ascii="Arial" w:hAnsi="Arial" w:cs="Arial"/>
-        </w:rPr>
-        <w:t>ʟ</w:t>
-      </w:r>
-      <w:r>
-        <w:t xml:space="preserve"> that the other player has to discover</w:t>
-      </w:r>
-      <w:r>
-        <w:t xml:space="preserve"> by playing </w:t>
-      </w:r>
-      <w:r>
-        <w:t>combinations coded in the same alphabet and with the same length. The hints that are provided first include the number of symbols in the guessed combination that are in the correct position. These are usually represented</w:t>
-      </w:r>
-      <w:r>
-        <w:t xml:space="preserve"> as black or red peg</w:t>
-      </w:r>
-      <w:r>
-        <w:t>s. The hints also include the number of symbols that have been guess correctly but are in the wrong position which are usually represented as white pins.</w:t>
-      </w:r>
-      <w:r>
-        <w:t xml:space="preserve"> The first player then continues to make new guesses</w:t>
-      </w:r>
-      <w:r>
-        <w:t xml:space="preserve"> and obtains new hints</w:t>
-      </w:r>
-      <w:r>
-        <w:t xml:space="preserve">. This continues until the correct combination is guessed. A score is then given based on the number of guesses made where a higher score is worse. In the actual board game, the symbols in the alphabet are usually </w:t>
-      </w:r>
-      <w:r>
-        <w:t>colored peg</w:t>
-      </w:r>
-      <w:r>
-        <w:t>s</w:t>
-      </w:r>
-      <w:r>
-        <w:t xml:space="preserve"> with </w:t>
-      </w:r>
-      <w:r>
-        <w:t>κ</w:t>
-      </w:r>
-      <w:r>
-        <w:t xml:space="preserve"> = 6 colors and combination length </w:t>
-      </w:r>
-      <w:r>
-        <w:rPr>
-          <w:rFonts w:ascii="Arial" w:hAnsi="Arial" w:cs="Arial"/>
-        </w:rPr>
-        <w:t>ʟ</w:t>
-      </w:r>
-      <w:r>
-        <w:t xml:space="preserve"> = 4</w:t>
-      </w:r>
-      <w:r>
-        <w:t xml:space="preserve"> as shown in </w:t>
-      </w:r>
-      <w:r>
-        <w:fldChar w:fldCharType="begin"/>
-      </w:r>
-      <w:r>
-        <w:instrText xml:space="preserve"> REF _Ref432758941 \h </w:instrText>
-      </w:r>
-      <w:r>
-        <w:instrText xml:space="preserve"> \* MERGEFORMAT </w:instrText>
-      </w:r>
-      <w:r>
-        <w:fldChar w:fldCharType="separate"/>
-      </w:r>
-      <w:r>
-        <w:t xml:space="preserve">Figure </w:t>
-      </w:r>
-      <w:r>
-        <w:rPr>
-          <w:noProof/>
-        </w:rPr>
-        <w:t>1</w:t>
-      </w:r>
-      <w:r>
-        <w:fldChar w:fldCharType="end"/>
-      </w:r>
-      <w:r>
-        <w:t xml:space="preserve"> below</w:t>
-      </w:r>
-      <w:r>
-        <w:t>.</w:t>
+        <w:t xml:space="preserve"> compete directly with one another for user downloads of their apps. This competition has created a handful of developers and companies earning massive profits, while many others are unable to ever get their apps off the ground. This paper proposes an agent-based evolutionary model for the “App Ecosystem” of the developers, the applications they develop, and the users that download the applications. The model seeks to evaluate which application development strategies will be </w:t>
+      </w:r>
+      <w:r>
+        <w:t xml:space="preserve">most successful with consumers. </w:t>
       </w:r>
     </w:p>
     <w:p>
       <w:pPr>
-        <w:keepNext/>
-        <w:jc w:val="center"/>
-      </w:pPr>
-      <w:r>
-        <w:rPr>
-          <w:noProof/>
-        </w:rPr>
-        <w:drawing>
-          <wp:inline distT="0" distB="0" distL="0" distR="0" wp14:anchorId="03A6F954" wp14:editId="37B7CEBA">
-            <wp:extent cx="2764465" cy="1768597"/>
-            <wp:effectExtent l="0" t="0" r="0" b="3175"/>
-            <wp:docPr id="1" name="Picture 1" descr="http://www.theboardgamefamily.com/wp-content/uploads/2011/03/Mastermind-11.jpg"/>
-            <wp:cNvGraphicFramePr>
-              <a:graphicFrameLocks xmlns:a="http://schemas.openxmlformats.org/drawingml/2006/main" noChangeAspect="1"/>
-            </wp:cNvGraphicFramePr>
-            <a:graphic xmlns:a="http://schemas.openxmlformats.org/drawingml/2006/main">
-              <a:graphicData uri="http://schemas.openxmlformats.org/drawingml/2006/picture">
-                <pic:pic xmlns:pic="http://schemas.openxmlformats.org/drawingml/2006/picture">
-                  <pic:nvPicPr>
-                    <pic:cNvPr id="0" name="Picture 1" descr="http://www.theboardgamefamily.com/wp-content/uploads/2011/03/Mastermind-11.jpg"/>
-                    <pic:cNvPicPr>
-                      <a:picLocks noChangeAspect="1" noChangeArrowheads="1"/>
-                    </pic:cNvPicPr>
-                  </pic:nvPicPr>
-                  <pic:blipFill>
-                    <a:blip r:embed="rId9">
-                      <a:extLst>
-                        <a:ext uri="{28A0092B-C50C-407E-A947-70E740481C1C}">
-                          <a14:useLocalDpi xmlns:a14="http://schemas.microsoft.com/office/drawing/2010/main" val="0"/>
-                        </a:ext>
-                      </a:extLst>
-                    </a:blip>
-                    <a:srcRect/>
-                    <a:stretch>
-                      <a:fillRect/>
-                    </a:stretch>
-                  </pic:blipFill>
-                  <pic:spPr bwMode="auto">
-                    <a:xfrm>
-                      <a:off x="0" y="0"/>
-                      <a:ext cx="2769517" cy="1771829"/>
-                    </a:xfrm>
-                    <a:prstGeom prst="rect">
-                      <a:avLst/>
-                    </a:prstGeom>
-                    <a:noFill/>
-                    <a:ln>
-                      <a:noFill/>
-                    </a:ln>
-                  </pic:spPr>
-                </pic:pic>
-              </a:graphicData>
-            </a:graphic>
-          </wp:inline>
-        </w:drawing>
+        <w:pStyle w:val="Heading1"/>
+      </w:pPr>
+      <w:r>
+        <w:t>The Model</w:t>
       </w:r>
     </w:p>
     <w:p>
       <w:pPr>
-        <w:pStyle w:val="Caption"/>
-      </w:pPr>
-      <w:bookmarkStart w:id="4" w:name="_Ref432758941"/>
-      <w:r>
-        <w:t xml:space="preserve">Figure </w:t>
-      </w:r>
-      <w:fldSimple w:instr=" SEQ Figure \* ARABIC ">
-        <w:r>
-          <w:rPr>
-            <w:noProof/>
-          </w:rPr>
-          <w:t>1</w:t>
-        </w:r>
-      </w:fldSimple>
-      <w:bookmarkEnd w:id="4"/>
-      <w:r>
-        <w:t xml:space="preserve">: </w:t>
-      </w:r>
-      <w:proofErr w:type="spellStart"/>
-      <w:r>
-        <w:t>MasterMind</w:t>
-      </w:r>
-      <w:proofErr w:type="spellEnd"/>
-      <w:r>
-        <w:t xml:space="preserve"> Board Game Example</w:t>
+        <w:pStyle w:val="Heading2"/>
+      </w:pPr>
+      <w:r>
+        <w:t>Developers</w:t>
       </w:r>
     </w:p>
     <w:p>
-      <w:pPr>
-        <w:jc w:val="both"/>
-      </w:pPr>
-      <w:r>
-        <w:t xml:space="preserve">Although this problem is easy for a computer with a combination size of 4 and an alphabet size </w:t>
-      </w:r>
-      <w:r>
-        <w:t>of 6</w:t>
-      </w:r>
-      <w:r>
-        <w:t>, the problem becomes increasingly difficult with the increase</w:t>
-      </w:r>
-      <w:r>
-        <w:t xml:space="preserve"> of</w:t>
-      </w:r>
-      <w:r>
-        <w:t xml:space="preserve"> either of these variables.</w:t>
-      </w:r>
-      <w:r>
-        <w:t xml:space="preserve"> This paper first optimized the implementation of previous evolutionary methods used for the game of </w:t>
+      <w:r>
+        <w:t xml:space="preserve">The </w:t>
       </w:r>
       <w:proofErr w:type="spellStart"/>
       <w:r>
-        <w:t>MasterMind</w:t>
+        <w:t>AppEco</w:t>
       </w:r>
       <w:proofErr w:type="spellEnd"/>
       <w:r>
-        <w:t>. They then studied the behavior of an entropy-based score. With these two strategies</w:t>
-      </w:r>
-      <w:r>
-        <w:t>, new</w:t>
-      </w:r>
-      <w:r>
-        <w:t xml:space="preserve"> solutions were developed that are competitive and in some cases beat the best solutions created so far.</w:t>
+        <w:t xml:space="preserve"> model defines </w:t>
+      </w:r>
+      <w:r>
+        <w:t xml:space="preserve">five </w:t>
+      </w:r>
+      <w:r>
+        <w:t xml:space="preserve">different types of developers that employ different strategies to develop Applications with different features. </w:t>
+      </w:r>
+      <w:r>
+        <w:t xml:space="preserve">The strategy used by each developer effects the features that will included in their applications, as described in the next section. </w:t>
+      </w:r>
+      <w:r>
+        <w:t>Each developer follows its defined strategy and releases a new app on a preset schedule of a fixed number of days.</w:t>
+      </w:r>
+      <w:r>
+        <w:t xml:space="preserve"> </w:t>
+      </w:r>
+      <w:r>
+        <w:t xml:space="preserve">The </w:t>
+      </w:r>
+      <w:r>
+        <w:t>five</w:t>
+      </w:r>
+      <w:r>
+        <w:t xml:space="preserve"> types of developers are:</w:t>
       </w:r>
     </w:p>
     <w:p>
       <w:pPr>
-        <w:pStyle w:val="Heading1"/>
-      </w:pPr>
-      <w:r>
-        <w:t>Using entropy for combination scoring</w:t>
+        <w:pStyle w:val="ListParagraph"/>
+        <w:numPr>
+          <w:ilvl w:val="0"/>
+          <w:numId w:val="29"/>
+        </w:numPr>
+      </w:pPr>
+      <w:r>
+        <w:t>The “Innovator” builds apps with random features each time.</w:t>
       </w:r>
     </w:p>
     <w:p>
       <w:pPr>
-        <w:jc w:val="both"/>
-      </w:pPr>
-      <w:r>
-        <w:t>In order to measure how well a certain combination is going to perform, a score is assigned to each eligible combination.</w:t>
-      </w:r>
-      <w:r>
-        <w:t xml:space="preserve"> This score usually reflects how well a particular combination will be able to reduce the search space once played. The main rationale being that a scoring method that quickly reduces the search space will eventually reveal a single eligible </w:t>
-      </w:r>
-      <w:r>
-        <w:lastRenderedPageBreak/>
-        <w:t>combination.</w:t>
-      </w:r>
-      <w:r>
-        <w:t xml:space="preserve"> T</w:t>
-      </w:r>
-      <w:r>
-        <w:t xml:space="preserve">he set </w:t>
-      </w:r>
-      <w:r>
-        <w:t xml:space="preserve">of </w:t>
-      </w:r>
-      <w:r>
-        <w:t>eligible</w:t>
-      </w:r>
-      <w:r>
-        <w:t xml:space="preserve"> </w:t>
-      </w:r>
-      <w:r>
-        <w:t xml:space="preserve">combinations must </w:t>
-      </w:r>
-      <w:r>
-        <w:t xml:space="preserve">first </w:t>
-      </w:r>
-      <w:r>
-        <w:t>be divided into a</w:t>
-      </w:r>
-      <w:r>
-        <w:t xml:space="preserve"> series of partitions </w:t>
-      </w:r>
-      <w:r>
-        <w:t xml:space="preserve">which </w:t>
-      </w:r>
-      <w:r>
-        <w:t>are</w:t>
-      </w:r>
-      <w:r>
-        <w:t xml:space="preserve"> created based on how closely related each combination is in terms of common colors and color positions in the combination. A partition is a subset of the set of eligible combinations.</w:t>
-      </w:r>
-      <w:r>
-        <w:t xml:space="preserve"> </w:t>
-      </w:r>
-      <w:r>
-        <w:t>The entropy-based scoring method</w:t>
-      </w:r>
-      <w:r>
-        <w:t xml:space="preserve"> computes the entropy of each partition</w:t>
-      </w:r>
-      <w:r>
-        <w:t>.</w:t>
-      </w:r>
-      <w:r>
-        <w:t xml:space="preserve"> Entropy can be defined as the amount of randomness or the amount of disorder found. This method then chooses the partition with the maximum entropy. The idea is that combinations with high entropy also have a high amount of information which could help in extracting the maximum amount of information from the hidden combination in the form of hints with red and white pegs.</w:t>
-      </w:r>
-      <w:r>
-        <w:t xml:space="preserve"> T</w:t>
-      </w:r>
-      <w:r>
-        <w:t>here will almost always be a set of combinations which have the same score</w:t>
-      </w:r>
-      <w:r>
-        <w:t xml:space="preserve"> and are thus in the same partition</w:t>
-      </w:r>
-      <w:r>
-        <w:t>. In this</w:t>
-      </w:r>
-      <w:r>
-        <w:t xml:space="preserve"> case one of the combinations can be</w:t>
-      </w:r>
-      <w:r>
-        <w:t xml:space="preserve"> chosen either randomly or by lexicographical order.</w:t>
-      </w:r>
-      <w:r>
-        <w:t xml:space="preserve"> </w:t>
-      </w:r>
-      <w:r>
-        <w:t xml:space="preserve"> </w:t>
+        <w:pStyle w:val="ListParagraph"/>
+        <w:numPr>
+          <w:ilvl w:val="0"/>
+          <w:numId w:val="29"/>
+        </w:numPr>
+      </w:pPr>
+      <w:r>
+        <w:t>The “</w:t>
+      </w:r>
+      <w:proofErr w:type="spellStart"/>
+      <w:r>
+        <w:t>Milker</w:t>
+      </w:r>
+      <w:proofErr w:type="spellEnd"/>
+      <w:r>
+        <w:t xml:space="preserve">” makes variations of their own most recent app each time, thus “milking” the </w:t>
+      </w:r>
+      <w:r>
+        <w:t>same idea repeatedly (their first app is generated randomly just as the innovator).</w:t>
       </w:r>
     </w:p>
     <w:p>
       <w:pPr>
-        <w:pStyle w:val="Heading1"/>
-      </w:pPr>
-      <w:r>
-        <w:t>????</w:t>
+        <w:pStyle w:val="ListParagraph"/>
+        <w:numPr>
+          <w:ilvl w:val="0"/>
+          <w:numId w:val="29"/>
+        </w:numPr>
+      </w:pPr>
+      <w:r>
+        <w:t xml:space="preserve">The “Optimizer” is similar to the </w:t>
+      </w:r>
+      <w:proofErr w:type="spellStart"/>
+      <w:r>
+        <w:t>milker</w:t>
+      </w:r>
+      <w:proofErr w:type="spellEnd"/>
+      <w:r>
+        <w:t>, except that each successive app is a variation of their own best app (by number of downloads) instead of variations on their most recent app.</w:t>
       </w:r>
     </w:p>
     <w:p>
       <w:pPr>
-        <w:pStyle w:val="Heading1"/>
-      </w:pPr>
-      <w:r>
-        <w:t>????</w:t>
-      </w:r>
-      <w:bookmarkStart w:id="5" w:name="_GoBack"/>
-      <w:bookmarkEnd w:id="5"/>
+        <w:pStyle w:val="ListParagraph"/>
+        <w:numPr>
+          <w:ilvl w:val="0"/>
+          <w:numId w:val="29"/>
+        </w:numPr>
+      </w:pPr>
+      <w:r>
+        <w:t xml:space="preserve"> </w:t>
+      </w:r>
+      <w:r>
+        <w:t xml:space="preserve">The “Copycat” copies a random app from the Top Apps chart (the most downloaded apps ever), with random variation. </w:t>
+      </w:r>
     </w:p>
     <w:p>
       <w:pPr>
-        <w:pStyle w:val="Heading1"/>
-      </w:pPr>
-      <w:r>
-        <w:t>Conclusion</w:t>
+        <w:pStyle w:val="ListParagraph"/>
+        <w:numPr>
+          <w:ilvl w:val="0"/>
+          <w:numId w:val="29"/>
+        </w:numPr>
+      </w:pPr>
+      <w:r>
+        <w:t xml:space="preserve">The “Flexible” developer follows one of the previous four strategies initially, and after each app has a 1% probability of changing to a different development strategy. </w:t>
       </w:r>
     </w:p>
     <w:p>
-      <w:r>
-        <w:t xml:space="preserve">The goal of this paper was to establish a new state of the art in order to obtain better solutions to the game of </w:t>
+      <w:pPr>
+        <w:pStyle w:val="Heading2"/>
+      </w:pPr>
+      <w:r>
+        <w:t>Applications</w:t>
+      </w:r>
+    </w:p>
+    <w:p>
+      <w:r>
+        <w:t xml:space="preserve">Applications are modeled using a 10x10 matrix of features that any app can either offer or not offer. As such, the matrix filled with binary values representing which of 100 different features are present in that application.  The matrix layout is used to measure the similarity between features, where features that are closer together are more similar. </w:t>
+      </w:r>
+      <w:r>
+        <w:t xml:space="preserve"> The variations in features that occur based on each of the development strategies discussed in the </w:t>
+      </w:r>
+      <w:r>
+        <w:t xml:space="preserve">previous section occur </w:t>
+      </w:r>
+      <w:r>
+        <w:lastRenderedPageBreak/>
+        <w:t>in the form of a 50% chance of replacing one filled cell of the feature matrix with another cell that was previously unfilled.</w:t>
+      </w:r>
+    </w:p>
+    <w:p>
+      <w:pPr>
+        <w:pStyle w:val="Heading2"/>
+      </w:pPr>
+      <w:r>
+        <w:t>Users</w:t>
+      </w:r>
+    </w:p>
+    <w:p>
+      <w:r>
+        <w:t xml:space="preserve">In this model, users of applications browse the app store and download apps that they desire on a regular schedule, a set number of days that is different for each user. Each user has a fixed set of feature preferences, which is encoded as a 10x10 feature matrix just like that of each app. Each cell in this matrix represents a feature that that user desires or does not desire, based on whether or not the cell is filled in. However, no users will ever have any cells in the upper left 5x5 </w:t>
       </w:r>
       <w:proofErr w:type="spellStart"/>
       <w:r>
-        <w:t>MasterMind</w:t>
+        <w:t>submatrix</w:t>
       </w:r>
       <w:proofErr w:type="spellEnd"/>
       <w:r>
-        <w:t xml:space="preserve"> and complete it in faster time. They did not, however, manage to achieve both goals. While the results were better the method is considerably slower. The main result, which was to obtain a better player at </w:t>
+        <w:t xml:space="preserve"> of their preference grids filled in. This are represents features that no users desire, such as difficult to use or malicious applications.</w:t>
+      </w:r>
+      <w:r>
+        <w:t xml:space="preserve"> Every time a user browses the app store, they download every app which contains only features that that user desires. </w:t>
+      </w:r>
+    </w:p>
+    <w:p>
+      <w:pPr>
+        <w:pStyle w:val="Heading2"/>
+      </w:pPr>
+      <w:r>
+        <w:t>Algorithm</w:t>
+      </w:r>
+    </w:p>
+    <w:p>
+      <w:r>
+        <w:t xml:space="preserve">Parameters of the algorithm such as initial populations and growth rates were tuned to match actual values of the </w:t>
       </w:r>
       <w:proofErr w:type="spellStart"/>
-      <w:proofErr w:type="gramStart"/>
-      <w:r>
-        <w:t>MasterMind</w:t>
+      <w:r>
+        <w:t>iOS</w:t>
       </w:r>
       <w:proofErr w:type="spellEnd"/>
-      <w:proofErr w:type="gramEnd"/>
-      <w:r>
-        <w:t xml:space="preserve"> was </w:t>
+      <w:r>
+        <w:t xml:space="preserve"> app ecosystem from the time period of Q4 2008 to Q3 2011</w:t>
+      </w:r>
+      <w:r>
+        <w:t xml:space="preserve">. With these parameters set, </w:t>
+      </w:r>
+      <w:r>
+        <w:t>the initialization of the users and developers</w:t>
+      </w:r>
+      <w:r>
+        <w:t xml:space="preserve"> is random except for the rules outlined in the previous sections. T</w:t>
+      </w:r>
+      <w:r>
+        <w:t xml:space="preserve">he model </w:t>
+      </w:r>
+      <w:r>
+        <w:t xml:space="preserve">then </w:t>
+      </w:r>
+      <w:r>
+        <w:t xml:space="preserve">proceeds in discrete </w:t>
       </w:r>
       <w:proofErr w:type="spellStart"/>
       <w:r>
-        <w:t>achived</w:t>
+        <w:t>timesteps</w:t>
       </w:r>
       <w:proofErr w:type="spellEnd"/>
       <w:r>
-        <w:t xml:space="preserve"> mainly by using an entropy-based scoring method. For future work, </w:t>
-      </w:r>
-      <w:r>
-        <w:t>additional improvements could be made to decrease the time it takes to solve the puzzle. A potential thought is to look into using multi-threaded applications. This would speed up the application, but would also greatly change the actual algorithm so it would need to be carefully looked into.</w:t>
+        <w:t xml:space="preserve"> representing days. Through each </w:t>
+      </w:r>
+      <w:proofErr w:type="spellStart"/>
+      <w:r>
+        <w:t>timestep</w:t>
+      </w:r>
+      <w:proofErr w:type="spellEnd"/>
+      <w:r>
+        <w:t xml:space="preserve">, the population size of developer and user agents grows using a sigmoid growth function in which growth rates decrease as there are more individuals in the populations. </w:t>
+      </w:r>
+      <w:r>
+        <w:t xml:space="preserve">Every </w:t>
+      </w:r>
+      <w:proofErr w:type="spellStart"/>
+      <w:r>
+        <w:t>timestep</w:t>
+      </w:r>
+      <w:proofErr w:type="spellEnd"/>
+      <w:r>
+        <w:t>, some of the developers will release apps and some of the users will browse the app store and download some of the</w:t>
+      </w:r>
+      <w:r>
+        <w:t xml:space="preserve"> apps, and the populations of users and developers increase.</w:t>
       </w:r>
     </w:p>
+    <w:p>
+      <w:pPr>
+        <w:pStyle w:val="Heading1"/>
+      </w:pPr>
+      <w:r>
+        <w:t>Results</w:t>
+      </w:r>
+    </w:p>
+    <w:p>
+      <w:r>
+        <w:t xml:space="preserve">After the simulation was run, several “fitness” metrics were used to answer </w:t>
+      </w:r>
+      <w:r>
+        <w:t xml:space="preserve">different questions about the results. By comparing </w:t>
+      </w:r>
+      <w:r>
+        <w:rPr>
+          <w:i/>
+        </w:rPr>
+        <w:t>average downloads per app</w:t>
+      </w:r>
+      <w:r>
+        <w:t xml:space="preserve"> that were developed using different strategies, the simulation determines that the Copycat strategy was the most effective for generating downloads, beating out the second place strategy by a ratio of almost 6 to 1.</w:t>
+      </w:r>
+    </w:p>
+    <w:p>
+      <w:pPr>
+        <w:rPr>
+          <w:i/>
+        </w:rPr>
+      </w:pPr>
+      <w:r>
+        <w:t>Discuss other metrics and what they tell us.</w:t>
+      </w:r>
+      <w:bookmarkStart w:id="4" w:name="_GoBack"/>
+      <w:bookmarkEnd w:id="4"/>
+    </w:p>
+    <w:p>
+      <w:pPr>
+        <w:pStyle w:val="Heading1"/>
+      </w:pPr>
+      <w:r>
+        <w:t>Reaction – Should this be included here or just in the powerpoint?</w:t>
+      </w:r>
+    </w:p>
+    <w:p>
+      <w:pPr>
+        <w:ind w:left="1"/>
+      </w:pPr>
+      <w:r>
+        <w:t>Real data was not compared to simulation results to determine if the simulation was accurate.</w:t>
+      </w:r>
+    </w:p>
+    <w:p>
+      <w:pPr>
+        <w:ind w:left="1"/>
+      </w:pPr>
+      <w:r>
+        <w:t>No supporting evidence was given for some of the assumptions, such as the developer strategies.</w:t>
+      </w:r>
+    </w:p>
+    <w:p>
+      <w:pPr>
+        <w:pStyle w:val="Heading1"/>
+      </w:pPr>
+      <w:r>
+        <w:t>Conclusion</w:t>
+      </w:r>
+    </w:p>
+    <w:p/>
     <w:sectPr>
-      <w:headerReference w:type="even" r:id="rId10"/>
       <w:pgSz w:w="12240" w:h="15840" w:code="1"/>
       <w:pgMar w:top="1440" w:right="1440" w:bottom="1440" w:left="1440" w:header="720" w:footer="720" w:gutter="0"/>
       <w:pgNumType w:chapStyle="8"/>
@@ -617,16 +520,6 @@
 </w:footnotes>
 </file>
 
-<file path=word/header1.xml><?xml version="1.0" encoding="utf-8"?>
-<w:hdr xmlns:wpc="http://schemas.microsoft.com/office/word/2010/wordprocessingCanvas" xmlns:mc="http://schemas.openxmlformats.org/markup-compatibility/2006" xmlns:o="urn:schemas-microsoft-com:office:office" xmlns:r="http://schemas.openxmlformats.org/officeDocument/2006/relationships" xmlns:m="http://schemas.openxmlformats.org/officeDocument/2006/math" xmlns:v="urn:schemas-microsoft-com:vml" xmlns:wp14="http://schemas.microsoft.com/office/word/2010/wordprocessingDrawing" xmlns:wp="http://schemas.openxmlformats.org/drawingml/2006/wordprocessingDrawing" xmlns:w10="urn:schemas-microsoft-com:office:word" xmlns:w="http://schemas.openxmlformats.org/wordprocessingml/2006/main" xmlns:w14="http://schemas.microsoft.com/office/word/2010/wordml" xmlns:wpg="http://schemas.microsoft.com/office/word/2010/wordprocessingGroup" xmlns:wpi="http://schemas.microsoft.com/office/word/2010/wordprocessingInk" xmlns:wne="http://schemas.microsoft.com/office/word/2006/wordml" xmlns:wps="http://schemas.microsoft.com/office/word/2010/wordprocessingShape" mc:Ignorable="w14 wp14">
-  <w:p>
-    <w:pPr>
-      <w:pStyle w:val="Header"/>
-    </w:pPr>
-  </w:p>
-</w:hdr>
-</file>
-
 <file path=word/numbering.xml><?xml version="1.0" encoding="utf-8"?>
 <w:numbering xmlns:wpc="http://schemas.microsoft.com/office/word/2010/wordprocessingCanvas" xmlns:mc="http://schemas.openxmlformats.org/markup-compatibility/2006" xmlns:o="urn:schemas-microsoft-com:office:office" xmlns:r="http://schemas.openxmlformats.org/officeDocument/2006/relationships" xmlns:m="http://schemas.openxmlformats.org/officeDocument/2006/math" xmlns:v="urn:schemas-microsoft-com:vml" xmlns:wp14="http://schemas.microsoft.com/office/word/2010/wordprocessingDrawing" xmlns:wp="http://schemas.openxmlformats.org/drawingml/2006/wordprocessingDrawing" xmlns:w10="urn:schemas-microsoft-com:office:word" xmlns:w="http://schemas.openxmlformats.org/wordprocessingml/2006/main" xmlns:w14="http://schemas.microsoft.com/office/word/2010/wordml" xmlns:wpg="http://schemas.microsoft.com/office/word/2010/wordprocessingGroup" xmlns:wpi="http://schemas.microsoft.com/office/word/2010/wordprocessingInk" xmlns:wne="http://schemas.microsoft.com/office/word/2006/wordml" xmlns:wps="http://schemas.microsoft.com/office/word/2010/wordprocessingShape" mc:Ignorable="w14 wp14">
   <w:abstractNum w:abstractNumId="0">
@@ -1208,6 +1101,95 @@
     </w:lvl>
   </w:abstractNum>
   <w:abstractNum w:abstractNumId="8">
+    <w:nsid w:val="10C059EB"/>
+    <w:multiLevelType w:val="hybridMultilevel"/>
+    <w:tmpl w:val="46185FE8"/>
+    <w:lvl w:ilvl="0" w:tplc="04090011">
+      <w:start w:val="1"/>
+      <w:numFmt w:val="decimal"/>
+      <w:lvlText w:val="%1)"/>
+      <w:lvlJc w:val="left"/>
+      <w:pPr>
+        <w:ind w:left="720" w:hanging="360"/>
+      </w:pPr>
+      <w:rPr>
+        <w:rFonts w:hint="default"/>
+      </w:rPr>
+    </w:lvl>
+    <w:lvl w:ilvl="1" w:tplc="04090019" w:tentative="1">
+      <w:start w:val="1"/>
+      <w:numFmt w:val="lowerLetter"/>
+      <w:lvlText w:val="%2."/>
+      <w:lvlJc w:val="left"/>
+      <w:pPr>
+        <w:ind w:left="1440" w:hanging="360"/>
+      </w:pPr>
+    </w:lvl>
+    <w:lvl w:ilvl="2" w:tplc="0409001B" w:tentative="1">
+      <w:start w:val="1"/>
+      <w:numFmt w:val="lowerRoman"/>
+      <w:lvlText w:val="%3."/>
+      <w:lvlJc w:val="right"/>
+      <w:pPr>
+        <w:ind w:left="2160" w:hanging="180"/>
+      </w:pPr>
+    </w:lvl>
+    <w:lvl w:ilvl="3" w:tplc="0409000F" w:tentative="1">
+      <w:start w:val="1"/>
+      <w:numFmt w:val="decimal"/>
+      <w:lvlText w:val="%4."/>
+      <w:lvlJc w:val="left"/>
+      <w:pPr>
+        <w:ind w:left="2880" w:hanging="360"/>
+      </w:pPr>
+    </w:lvl>
+    <w:lvl w:ilvl="4" w:tplc="04090019" w:tentative="1">
+      <w:start w:val="1"/>
+      <w:numFmt w:val="lowerLetter"/>
+      <w:lvlText w:val="%5."/>
+      <w:lvlJc w:val="left"/>
+      <w:pPr>
+        <w:ind w:left="3600" w:hanging="360"/>
+      </w:pPr>
+    </w:lvl>
+    <w:lvl w:ilvl="5" w:tplc="0409001B" w:tentative="1">
+      <w:start w:val="1"/>
+      <w:numFmt w:val="lowerRoman"/>
+      <w:lvlText w:val="%6."/>
+      <w:lvlJc w:val="right"/>
+      <w:pPr>
+        <w:ind w:left="4320" w:hanging="180"/>
+      </w:pPr>
+    </w:lvl>
+    <w:lvl w:ilvl="6" w:tplc="0409000F" w:tentative="1">
+      <w:start w:val="1"/>
+      <w:numFmt w:val="decimal"/>
+      <w:lvlText w:val="%7."/>
+      <w:lvlJc w:val="left"/>
+      <w:pPr>
+        <w:ind w:left="5040" w:hanging="360"/>
+      </w:pPr>
+    </w:lvl>
+    <w:lvl w:ilvl="7" w:tplc="04090019" w:tentative="1">
+      <w:start w:val="1"/>
+      <w:numFmt w:val="lowerLetter"/>
+      <w:lvlText w:val="%8."/>
+      <w:lvlJc w:val="left"/>
+      <w:pPr>
+        <w:ind w:left="5760" w:hanging="360"/>
+      </w:pPr>
+    </w:lvl>
+    <w:lvl w:ilvl="8" w:tplc="0409001B" w:tentative="1">
+      <w:start w:val="1"/>
+      <w:numFmt w:val="lowerRoman"/>
+      <w:lvlText w:val="%9."/>
+      <w:lvlJc w:val="right"/>
+      <w:pPr>
+        <w:ind w:left="6480" w:hanging="180"/>
+      </w:pPr>
+    </w:lvl>
+  </w:abstractNum>
+  <w:abstractNum w:abstractNumId="9">
     <w:nsid w:val="14135FB2"/>
     <w:multiLevelType w:val="singleLevel"/>
     <w:tmpl w:val="D5D4CAEE"/>
@@ -1223,7 +1205,7 @@
       </w:pPr>
     </w:lvl>
   </w:abstractNum>
-  <w:abstractNum w:abstractNumId="9">
+  <w:abstractNum w:abstractNumId="10">
     <w:nsid w:val="16C23A00"/>
     <w:multiLevelType w:val="hybridMultilevel"/>
     <w:tmpl w:val="8DD23502"/>
@@ -1336,7 +1318,7 @@
       </w:rPr>
     </w:lvl>
   </w:abstractNum>
-  <w:abstractNum w:abstractNumId="10">
+  <w:abstractNum w:abstractNumId="11">
     <w:nsid w:val="19AF75F9"/>
     <w:multiLevelType w:val="hybridMultilevel"/>
     <w:tmpl w:val="568EFCCE"/>
@@ -1477,7 +1459,7 @@
       </w:rPr>
     </w:lvl>
   </w:abstractNum>
-  <w:abstractNum w:abstractNumId="11">
+  <w:abstractNum w:abstractNumId="12">
     <w:nsid w:val="240923CA"/>
     <w:multiLevelType w:val="hybridMultilevel"/>
     <w:tmpl w:val="7332D1B2"/>
@@ -1590,7 +1572,7 @@
       </w:rPr>
     </w:lvl>
   </w:abstractNum>
-  <w:abstractNum w:abstractNumId="12">
+  <w:abstractNum w:abstractNumId="13">
     <w:nsid w:val="276762B4"/>
     <w:multiLevelType w:val="singleLevel"/>
     <w:tmpl w:val="AEDA6826"/>
@@ -1612,7 +1594,7 @@
       </w:rPr>
     </w:lvl>
   </w:abstractNum>
-  <w:abstractNum w:abstractNumId="13">
+  <w:abstractNum w:abstractNumId="14">
     <w:nsid w:val="2BE47791"/>
     <w:multiLevelType w:val="hybridMultilevel"/>
     <w:tmpl w:val="23B41600"/>
@@ -1701,7 +1683,7 @@
       </w:pPr>
     </w:lvl>
   </w:abstractNum>
-  <w:abstractNum w:abstractNumId="14">
+  <w:abstractNum w:abstractNumId="15">
     <w:nsid w:val="391D3F18"/>
     <w:multiLevelType w:val="hybridMultilevel"/>
     <w:tmpl w:val="FE78D7F4"/>
@@ -1842,7 +1824,7 @@
       </w:rPr>
     </w:lvl>
   </w:abstractNum>
-  <w:abstractNum w:abstractNumId="15">
+  <w:abstractNum w:abstractNumId="16">
     <w:nsid w:val="3D620F42"/>
     <w:multiLevelType w:val="hybridMultilevel"/>
     <w:tmpl w:val="3EF83544"/>
@@ -1931,7 +1913,7 @@
       </w:pPr>
     </w:lvl>
   </w:abstractNum>
-  <w:abstractNum w:abstractNumId="16">
+  <w:abstractNum w:abstractNumId="17">
     <w:nsid w:val="46B70F96"/>
     <w:multiLevelType w:val="hybridMultilevel"/>
     <w:tmpl w:val="91B0A972"/>
@@ -2020,7 +2002,7 @@
       </w:pPr>
     </w:lvl>
   </w:abstractNum>
-  <w:abstractNum w:abstractNumId="17">
+  <w:abstractNum w:abstractNumId="18">
     <w:nsid w:val="48331F25"/>
     <w:multiLevelType w:val="hybridMultilevel"/>
     <w:tmpl w:val="EA649860"/>
@@ -2133,7 +2115,7 @@
       </w:rPr>
     </w:lvl>
   </w:abstractNum>
-  <w:abstractNum w:abstractNumId="18">
+  <w:abstractNum w:abstractNumId="19">
     <w:nsid w:val="4BF700F1"/>
     <w:multiLevelType w:val="hybridMultilevel"/>
     <w:tmpl w:val="780CC2BC"/>
@@ -2246,7 +2228,7 @@
       </w:rPr>
     </w:lvl>
   </w:abstractNum>
-  <w:abstractNum w:abstractNumId="19">
+  <w:abstractNum w:abstractNumId="20">
     <w:nsid w:val="53522E29"/>
     <w:multiLevelType w:val="hybridMultilevel"/>
     <w:tmpl w:val="4230975E"/>
@@ -2359,7 +2341,7 @@
       </w:rPr>
     </w:lvl>
   </w:abstractNum>
-  <w:abstractNum w:abstractNumId="20">
+  <w:abstractNum w:abstractNumId="21">
     <w:nsid w:val="5E051EBF"/>
     <w:multiLevelType w:val="hybridMultilevel"/>
     <w:tmpl w:val="9E0E022C"/>
@@ -2472,7 +2454,7 @@
       </w:rPr>
     </w:lvl>
   </w:abstractNum>
-  <w:abstractNum w:abstractNumId="21">
+  <w:abstractNum w:abstractNumId="22">
     <w:nsid w:val="5F161D83"/>
     <w:multiLevelType w:val="hybridMultilevel"/>
     <w:tmpl w:val="24542E06"/>
@@ -2561,7 +2543,7 @@
       </w:pPr>
     </w:lvl>
   </w:abstractNum>
-  <w:abstractNum w:abstractNumId="22">
+  <w:abstractNum w:abstractNumId="23">
     <w:nsid w:val="639F2884"/>
     <w:multiLevelType w:val="multilevel"/>
     <w:tmpl w:val="72B4F6B4"/>
@@ -2730,7 +2712,7 @@
       </w:rPr>
     </w:lvl>
   </w:abstractNum>
-  <w:abstractNum w:abstractNumId="23">
+  <w:abstractNum w:abstractNumId="24">
     <w:nsid w:val="64D0471F"/>
     <w:multiLevelType w:val="hybridMultilevel"/>
     <w:tmpl w:val="79923E02"/>
@@ -2819,7 +2801,7 @@
       </w:pPr>
     </w:lvl>
   </w:abstractNum>
-  <w:abstractNum w:abstractNumId="24">
+  <w:abstractNum w:abstractNumId="25">
     <w:nsid w:val="7083262D"/>
     <w:multiLevelType w:val="hybridMultilevel"/>
     <w:tmpl w:val="04FA30A6"/>
@@ -2932,7 +2914,7 @@
       </w:rPr>
     </w:lvl>
   </w:abstractNum>
-  <w:abstractNum w:abstractNumId="25">
+  <w:abstractNum w:abstractNumId="26">
     <w:nsid w:val="71021EAF"/>
     <w:multiLevelType w:val="hybridMultilevel"/>
     <w:tmpl w:val="D36EA70E"/>
@@ -3018,7 +3000,7 @@
       </w:pPr>
     </w:lvl>
   </w:abstractNum>
-  <w:abstractNum w:abstractNumId="26">
+  <w:abstractNum w:abstractNumId="27">
     <w:nsid w:val="71D40F58"/>
     <w:multiLevelType w:val="singleLevel"/>
     <w:tmpl w:val="99B2EA26"/>
@@ -3033,7 +3015,7 @@
       </w:pPr>
     </w:lvl>
   </w:abstractNum>
-  <w:abstractNum w:abstractNumId="27">
+  <w:abstractNum w:abstractNumId="28">
     <w:nsid w:val="7934188F"/>
     <w:multiLevelType w:val="hybridMultilevel"/>
     <w:tmpl w:val="BA16574C"/>
@@ -3166,22 +3148,22 @@
     </w:lvlOverride>
   </w:num>
   <w:num w:numId="2">
-    <w:abstractNumId w:val="12"/>
+    <w:abstractNumId w:val="13"/>
   </w:num>
   <w:num w:numId="3">
     <w:abstractNumId w:val="2"/>
   </w:num>
   <w:num w:numId="4">
-    <w:abstractNumId w:val="22"/>
+    <w:abstractNumId w:val="23"/>
   </w:num>
   <w:num w:numId="5">
     <w:abstractNumId w:val="0"/>
   </w:num>
   <w:num w:numId="6">
-    <w:abstractNumId w:val="8"/>
+    <w:abstractNumId w:val="9"/>
   </w:num>
   <w:num w:numId="7">
-    <w:abstractNumId w:val="26"/>
+    <w:abstractNumId w:val="27"/>
   </w:num>
   <w:num w:numId="8">
     <w:abstractNumId w:val="4"/>
@@ -3190,61 +3172,64 @@
     <w:abstractNumId w:val="1"/>
   </w:num>
   <w:num w:numId="10">
-    <w:abstractNumId w:val="14"/>
+    <w:abstractNumId w:val="15"/>
   </w:num>
   <w:num w:numId="11">
-    <w:abstractNumId w:val="10"/>
+    <w:abstractNumId w:val="11"/>
   </w:num>
   <w:num w:numId="12">
-    <w:abstractNumId w:val="27"/>
+    <w:abstractNumId w:val="28"/>
   </w:num>
   <w:num w:numId="13">
     <w:abstractNumId w:val="7"/>
   </w:num>
   <w:num w:numId="14">
-    <w:abstractNumId w:val="20"/>
+    <w:abstractNumId w:val="21"/>
   </w:num>
   <w:num w:numId="15">
     <w:abstractNumId w:val="6"/>
   </w:num>
   <w:num w:numId="16">
-    <w:abstractNumId w:val="18"/>
+    <w:abstractNumId w:val="19"/>
   </w:num>
   <w:num w:numId="17">
     <w:abstractNumId w:val="5"/>
   </w:num>
   <w:num w:numId="18">
+    <w:abstractNumId w:val="18"/>
+  </w:num>
+  <w:num w:numId="19">
+    <w:abstractNumId w:val="10"/>
+  </w:num>
+  <w:num w:numId="20">
+    <w:abstractNumId w:val="12"/>
+  </w:num>
+  <w:num w:numId="21">
+    <w:abstractNumId w:val="20"/>
+  </w:num>
+  <w:num w:numId="22">
     <w:abstractNumId w:val="17"/>
   </w:num>
-  <w:num w:numId="19">
-    <w:abstractNumId w:val="9"/>
-  </w:num>
-  <w:num w:numId="20">
-    <w:abstractNumId w:val="11"/>
-  </w:num>
-  <w:num w:numId="21">
-    <w:abstractNumId w:val="19"/>
-  </w:num>
-  <w:num w:numId="22">
+  <w:num w:numId="23">
     <w:abstractNumId w:val="16"/>
   </w:num>
-  <w:num w:numId="23">
-    <w:abstractNumId w:val="15"/>
-  </w:num>
   <w:num w:numId="24">
-    <w:abstractNumId w:val="21"/>
+    <w:abstractNumId w:val="22"/>
   </w:num>
   <w:num w:numId="25">
-    <w:abstractNumId w:val="23"/>
+    <w:abstractNumId w:val="24"/>
   </w:num>
   <w:num w:numId="26">
-    <w:abstractNumId w:val="24"/>
+    <w:abstractNumId w:val="25"/>
   </w:num>
   <w:num w:numId="27">
-    <w:abstractNumId w:val="25"/>
+    <w:abstractNumId w:val="26"/>
   </w:num>
   <w:num w:numId="28">
-    <w:abstractNumId w:val="13"/>
+    <w:abstractNumId w:val="14"/>
+  </w:num>
+  <w:num w:numId="29">
+    <w:abstractNumId w:val="8"/>
   </w:num>
   <w:numIdMacAtCleanup w:val="12"/>
 </w:numbering>
@@ -4240,28 +4225,7 @@
     <w:basedOn w:val="TableNormal"/>
     <w:rsid w:val="00E6509B"/>
     <w:tblPr>
-      <w:tblBorders>
-        <w:top w:val="single" w:sz="4" w:space="0" w:color="auto"/>
-        <w:left w:val="single" w:sz="4" w:space="0" w:color="auto"/>
-        <w:bottom w:val="single" w:sz="4" w:space="0" w:color="auto"/>
-        <w:right w:val="single" w:sz="4" w:space="0" w:color="auto"/>
-        <w:insideH w:val="single" w:sz="4" w:space="0" w:color="auto"/>
-        <w:insideV w:val="single" w:sz="4" w:space="0" w:color="auto"/>
-      </w:tblBorders>
-    </w:tblPr>
-  </w:style>
-  <w:style w:type="table" w:styleId="TableGrid8">
-    <w:name w:val="Table Grid 8"/>
-    <w:aliases w:val="ACE Tables"/>
-    <w:basedOn w:val="TableNormal"/>
-    <w:rsid w:val="00C7422B"/>
-    <w:pPr>
-      <w:keepNext/>
-      <w:keepLines/>
-      <w:contextualSpacing/>
-    </w:pPr>
-    <w:tblPr>
-      <w:jc w:val="center"/>
+      <w:tblInd w:w="0" w:type="dxa"/>
       <w:tblBorders>
         <w:top w:val="single" w:sz="4" w:space="0" w:color="auto"/>
         <w:left w:val="single" w:sz="4" w:space="0" w:color="auto"/>
@@ -4271,7 +4235,38 @@
         <w:insideV w:val="single" w:sz="4" w:space="0" w:color="auto"/>
       </w:tblBorders>
       <w:tblCellMar>
+        <w:top w:w="0" w:type="dxa"/>
+        <w:left w:w="108" w:type="dxa"/>
+        <w:bottom w:w="0" w:type="dxa"/>
+        <w:right w:w="108" w:type="dxa"/>
+      </w:tblCellMar>
+    </w:tblPr>
+  </w:style>
+  <w:style w:type="table" w:styleId="TableGrid8">
+    <w:name w:val="Table Grid 8"/>
+    <w:aliases w:val="ACE Tables"/>
+    <w:basedOn w:val="TableNormal"/>
+    <w:rsid w:val="00C7422B"/>
+    <w:pPr>
+      <w:keepNext/>
+      <w:keepLines/>
+      <w:contextualSpacing/>
+    </w:pPr>
+    <w:tblPr>
+      <w:jc w:val="center"/>
+      <w:tblInd w:w="0" w:type="dxa"/>
+      <w:tblBorders>
+        <w:top w:val="single" w:sz="4" w:space="0" w:color="auto"/>
+        <w:left w:val="single" w:sz="4" w:space="0" w:color="auto"/>
+        <w:bottom w:val="single" w:sz="4" w:space="0" w:color="auto"/>
+        <w:right w:val="single" w:sz="4" w:space="0" w:color="auto"/>
+        <w:insideH w:val="single" w:sz="4" w:space="0" w:color="auto"/>
+        <w:insideV w:val="single" w:sz="4" w:space="0" w:color="auto"/>
+      </w:tblBorders>
+      <w:tblCellMar>
+        <w:top w:w="0" w:type="dxa"/>
         <w:left w:w="115" w:type="dxa"/>
+        <w:bottom w:w="0" w:type="dxa"/>
         <w:right w:w="115" w:type="dxa"/>
       </w:tblCellMar>
     </w:tblPr>
@@ -4489,12 +4484,19 @@
     <w:tblPr>
       <w:tblStyleRowBandSize w:val="1"/>
       <w:tblStyleColBandSize w:val="1"/>
+      <w:tblInd w:w="0" w:type="dxa"/>
       <w:tblBorders>
         <w:top w:val="single" w:sz="8" w:space="0" w:color="000000" w:themeColor="text1"/>
         <w:left w:val="single" w:sz="8" w:space="0" w:color="000000" w:themeColor="text1"/>
         <w:bottom w:val="single" w:sz="8" w:space="0" w:color="000000" w:themeColor="text1"/>
         <w:right w:val="single" w:sz="8" w:space="0" w:color="000000" w:themeColor="text1"/>
       </w:tblBorders>
+      <w:tblCellMar>
+        <w:top w:w="0" w:type="dxa"/>
+        <w:left w:w="108" w:type="dxa"/>
+        <w:bottom w:w="0" w:type="dxa"/>
+        <w:right w:w="108" w:type="dxa"/>
+      </w:tblCellMar>
     </w:tblPr>
     <w:tblStylePr w:type="firstRow">
       <w:pPr>
@@ -4571,6 +4573,7 @@
       <w:spacing w:after="240"/>
     </w:pPr>
     <w:tblPr>
+      <w:tblInd w:w="0" w:type="dxa"/>
       <w:tblBorders>
         <w:top w:val="single" w:sz="6" w:space="0" w:color="000000"/>
         <w:left w:val="single" w:sz="6" w:space="0" w:color="000000"/>
@@ -4579,6 +4582,12 @@
         <w:insideH w:val="single" w:sz="6" w:space="0" w:color="000000"/>
         <w:insideV w:val="single" w:sz="6" w:space="0" w:color="000000"/>
       </w:tblBorders>
+      <w:tblCellMar>
+        <w:top w:w="0" w:type="dxa"/>
+        <w:left w:w="108" w:type="dxa"/>
+        <w:bottom w:w="0" w:type="dxa"/>
+        <w:right w:w="108" w:type="dxa"/>
+      </w:tblCellMar>
     </w:tblPr>
     <w:tcPr>
       <w:shd w:val="clear" w:color="auto" w:fill="auto"/>
@@ -5712,28 +5721,7 @@
     <w:basedOn w:val="TableNormal"/>
     <w:rsid w:val="00E6509B"/>
     <w:tblPr>
-      <w:tblBorders>
-        <w:top w:val="single" w:sz="4" w:space="0" w:color="auto"/>
-        <w:left w:val="single" w:sz="4" w:space="0" w:color="auto"/>
-        <w:bottom w:val="single" w:sz="4" w:space="0" w:color="auto"/>
-        <w:right w:val="single" w:sz="4" w:space="0" w:color="auto"/>
-        <w:insideH w:val="single" w:sz="4" w:space="0" w:color="auto"/>
-        <w:insideV w:val="single" w:sz="4" w:space="0" w:color="auto"/>
-      </w:tblBorders>
-    </w:tblPr>
-  </w:style>
-  <w:style w:type="table" w:styleId="TableGrid8">
-    <w:name w:val="Table Grid 8"/>
-    <w:aliases w:val="ACE Tables"/>
-    <w:basedOn w:val="TableNormal"/>
-    <w:rsid w:val="00C7422B"/>
-    <w:pPr>
-      <w:keepNext/>
-      <w:keepLines/>
-      <w:contextualSpacing/>
-    </w:pPr>
-    <w:tblPr>
-      <w:jc w:val="center"/>
+      <w:tblInd w:w="0" w:type="dxa"/>
       <w:tblBorders>
         <w:top w:val="single" w:sz="4" w:space="0" w:color="auto"/>
         <w:left w:val="single" w:sz="4" w:space="0" w:color="auto"/>
@@ -5743,7 +5731,38 @@
         <w:insideV w:val="single" w:sz="4" w:space="0" w:color="auto"/>
       </w:tblBorders>
       <w:tblCellMar>
+        <w:top w:w="0" w:type="dxa"/>
+        <w:left w:w="108" w:type="dxa"/>
+        <w:bottom w:w="0" w:type="dxa"/>
+        <w:right w:w="108" w:type="dxa"/>
+      </w:tblCellMar>
+    </w:tblPr>
+  </w:style>
+  <w:style w:type="table" w:styleId="TableGrid8">
+    <w:name w:val="Table Grid 8"/>
+    <w:aliases w:val="ACE Tables"/>
+    <w:basedOn w:val="TableNormal"/>
+    <w:rsid w:val="00C7422B"/>
+    <w:pPr>
+      <w:keepNext/>
+      <w:keepLines/>
+      <w:contextualSpacing/>
+    </w:pPr>
+    <w:tblPr>
+      <w:jc w:val="center"/>
+      <w:tblInd w:w="0" w:type="dxa"/>
+      <w:tblBorders>
+        <w:top w:val="single" w:sz="4" w:space="0" w:color="auto"/>
+        <w:left w:val="single" w:sz="4" w:space="0" w:color="auto"/>
+        <w:bottom w:val="single" w:sz="4" w:space="0" w:color="auto"/>
+        <w:right w:val="single" w:sz="4" w:space="0" w:color="auto"/>
+        <w:insideH w:val="single" w:sz="4" w:space="0" w:color="auto"/>
+        <w:insideV w:val="single" w:sz="4" w:space="0" w:color="auto"/>
+      </w:tblBorders>
+      <w:tblCellMar>
+        <w:top w:w="0" w:type="dxa"/>
         <w:left w:w="115" w:type="dxa"/>
+        <w:bottom w:w="0" w:type="dxa"/>
         <w:right w:w="115" w:type="dxa"/>
       </w:tblCellMar>
     </w:tblPr>
@@ -5961,12 +5980,19 @@
     <w:tblPr>
       <w:tblStyleRowBandSize w:val="1"/>
       <w:tblStyleColBandSize w:val="1"/>
+      <w:tblInd w:w="0" w:type="dxa"/>
       <w:tblBorders>
         <w:top w:val="single" w:sz="8" w:space="0" w:color="000000" w:themeColor="text1"/>
         <w:left w:val="single" w:sz="8" w:space="0" w:color="000000" w:themeColor="text1"/>
         <w:bottom w:val="single" w:sz="8" w:space="0" w:color="000000" w:themeColor="text1"/>
         <w:right w:val="single" w:sz="8" w:space="0" w:color="000000" w:themeColor="text1"/>
       </w:tblBorders>
+      <w:tblCellMar>
+        <w:top w:w="0" w:type="dxa"/>
+        <w:left w:w="108" w:type="dxa"/>
+        <w:bottom w:w="0" w:type="dxa"/>
+        <w:right w:w="108" w:type="dxa"/>
+      </w:tblCellMar>
     </w:tblPr>
     <w:tblStylePr w:type="firstRow">
       <w:pPr>
@@ -6043,6 +6069,7 @@
       <w:spacing w:after="240"/>
     </w:pPr>
     <w:tblPr>
+      <w:tblInd w:w="0" w:type="dxa"/>
       <w:tblBorders>
         <w:top w:val="single" w:sz="6" w:space="0" w:color="000000"/>
         <w:left w:val="single" w:sz="6" w:space="0" w:color="000000"/>
@@ -6051,6 +6078,12 @@
         <w:insideH w:val="single" w:sz="6" w:space="0" w:color="000000"/>
         <w:insideV w:val="single" w:sz="6" w:space="0" w:color="000000"/>
       </w:tblBorders>
+      <w:tblCellMar>
+        <w:top w:w="0" w:type="dxa"/>
+        <w:left w:w="108" w:type="dxa"/>
+        <w:bottom w:w="0" w:type="dxa"/>
+        <w:right w:w="108" w:type="dxa"/>
+      </w:tblCellMar>
     </w:tblPr>
     <w:tcPr>
       <w:shd w:val="clear" w:color="auto" w:fill="auto"/>
@@ -6484,7 +6517,7 @@
 </file>
 
 <file path=customXml/itemProps1.xml><?xml version="1.0" encoding="utf-8"?>
-<ds:datastoreItem xmlns:ds="http://schemas.openxmlformats.org/officeDocument/2006/customXml" ds:itemID="{377A0A42-1379-44F9-9E1E-5FDDA5DAB8A3}">
+<ds:datastoreItem xmlns:ds="http://schemas.openxmlformats.org/officeDocument/2006/customXml" ds:itemID="{5246480F-8ECE-4219-9E39-3857469E4ACC}">
   <ds:schemaRefs>
     <ds:schemaRef ds:uri="http://schemas.openxmlformats.org/officeDocument/2006/bibliography"/>
   </ds:schemaRefs>

</xml_diff>

<commit_message>
Finished Two Page Summary
</commit_message>
<xml_diff>
--- a/paper/848_Paper_Presentation_Fasburg_Thomas.docx
+++ b/paper/848_Paper_Presentation_Fasburg_Thomas.docx
@@ -426,52 +426,67 @@
       <w:r>
         <w:t xml:space="preserve"> that were developed using different strategies, the simulation determines that the Copycat strategy was the most effective for generating downloads, beating out the second place strategy by a ratio of almost 6 to 1.</w:t>
       </w:r>
-    </w:p>
-    <w:p>
-      <w:pPr>
+      <w:r>
+        <w:t xml:space="preserve"> The Copycat strategy also topped the related </w:t>
+      </w:r>
+      <w:r>
         <w:rPr>
           <w:i/>
         </w:rPr>
-      </w:pPr>
-      <w:r>
-        <w:t>Discuss other metrics and what they tell us.</w:t>
-      </w:r>
+        <w:t>Top Total Downloads</w:t>
+      </w:r>
+      <w:r>
+        <w:t xml:space="preserve"> category, which is the total number of downloads from any app produced by a strategy not controlling for the number of such apps produced.</w:t>
+      </w:r>
+    </w:p>
+    <w:p>
+      <w:r>
+        <w:t xml:space="preserve">Similarly, a metric called the </w:t>
+      </w:r>
+      <w:r>
+        <w:rPr>
+          <w:i/>
+        </w:rPr>
+        <w:t xml:space="preserve">Feature Coefficient of Variation </w:t>
+      </w:r>
+      <w:r>
+        <w:t xml:space="preserve">was created to determine which app development strategy produces the greatest diversity of features between apps. Not surprisingly, the Innovator strategy leads this category by pumping out apps with randomly generated features. </w:t>
+      </w:r>
+    </w:p>
+    <w:p>
+      <w:pPr>
+        <w:rPr>
+          <w:i/>
+        </w:rPr>
+      </w:pPr>
+      <w:r>
+        <w:t xml:space="preserve">Other insights that can be made using this data include which type of development strategy will be chosen by developers when all developers are flexible in their strategy? Interestingly, even though the Copycat strategy seems to be the strategy that will generate the most downloads, this strategy quickly becomes very unpopular as the simulation progresses. This occurs despite parameter changes that were tried in an attempt to make the Copycat option </w:t>
+      </w:r>
+      <w:r>
+        <w:lastRenderedPageBreak/>
+        <w:t xml:space="preserve">seem more beneficial (postponing the time at which developers could change strategies so there would be very popular apps in the ecosystem to be copied). Different runs of the simulation produced varying results on the relative positions of the other 3 strategies, but Copycat was consistently the least popular. </w:t>
+      </w:r>
+    </w:p>
+    <w:p>
+      <w:pPr>
+        <w:pStyle w:val="Heading1"/>
+      </w:pPr>
       <w:bookmarkStart w:id="4" w:name="_GoBack"/>
       <w:bookmarkEnd w:id="4"/>
+      <w:r>
+        <w:t>Conclusion</w:t>
+      </w:r>
     </w:p>
     <w:p>
-      <w:pPr>
-        <w:pStyle w:val="Heading1"/>
-      </w:pPr>
-      <w:r>
-        <w:t>Reaction – Should this be included here or just in the powerpoint?</w:t>
+      <w:proofErr w:type="spellStart"/>
+      <w:r>
+        <w:t>AppEco</w:t>
+      </w:r>
+      <w:proofErr w:type="spellEnd"/>
+      <w:r>
+        <w:t xml:space="preserve"> is an Artificial Life based simulation of the ecosystem of mobile app development and downloading. The simulation compares different development strategies and shows how these strategies interact to produce popular or unpopular applications. It seems that a Copycat strategy is the most lucrative in terms of downloads, but this strategy must only be used by a minority of developers so that there is a sufficient supply of good apps to be copied. Future research is planned to investigate the effects of publicity on app downloads, and explore how users might be able to better locate desirable apps and provide feedback of their preferences back to developers.</w:t>
       </w:r>
     </w:p>
-    <w:p>
-      <w:pPr>
-        <w:ind w:left="1"/>
-      </w:pPr>
-      <w:r>
-        <w:t>Real data was not compared to simulation results to determine if the simulation was accurate.</w:t>
-      </w:r>
-    </w:p>
-    <w:p>
-      <w:pPr>
-        <w:ind w:left="1"/>
-      </w:pPr>
-      <w:r>
-        <w:t>No supporting evidence was given for some of the assumptions, such as the developer strategies.</w:t>
-      </w:r>
-    </w:p>
-    <w:p>
-      <w:pPr>
-        <w:pStyle w:val="Heading1"/>
-      </w:pPr>
-      <w:r>
-        <w:t>Conclusion</w:t>
-      </w:r>
-    </w:p>
-    <w:p/>
     <w:sectPr>
       <w:pgSz w:w="12240" w:h="15840" w:code="1"/>
       <w:pgMar w:top="1440" w:right="1440" w:bottom="1440" w:left="1440" w:header="720" w:footer="720" w:gutter="0"/>
@@ -6517,7 +6532,7 @@
 </file>
 
 <file path=customXml/itemProps1.xml><?xml version="1.0" encoding="utf-8"?>
-<ds:datastoreItem xmlns:ds="http://schemas.openxmlformats.org/officeDocument/2006/customXml" ds:itemID="{5246480F-8ECE-4219-9E39-3857469E4ACC}">
+<ds:datastoreItem xmlns:ds="http://schemas.openxmlformats.org/officeDocument/2006/customXml" ds:itemID="{23F9DE64-3417-4E44-9F57-C14DAEC305BB}">
   <ds:schemaRefs>
     <ds:schemaRef ds:uri="http://schemas.openxmlformats.org/officeDocument/2006/bibliography"/>
   </ds:schemaRefs>

</xml_diff>

<commit_message>
Completed Paper Presentation Powerpoint
</commit_message>
<xml_diff>
--- a/paper/848_Paper_Presentation_Fasburg_Thomas.docx
+++ b/paper/848_Paper_Presentation_Fasburg_Thomas.docx
@@ -471,8 +471,6 @@
       <w:pPr>
         <w:pStyle w:val="Heading1"/>
       </w:pPr>
-      <w:bookmarkStart w:id="4" w:name="_GoBack"/>
-      <w:bookmarkEnd w:id="4"/>
       <w:r>
         <w:t>Conclusion</w:t>
       </w:r>
@@ -484,8 +482,16 @@
       </w:r>
       <w:proofErr w:type="spellEnd"/>
       <w:r>
-        <w:t xml:space="preserve"> is an Artificial Life based simulation of the ecosystem of mobile app development and downloading. The simulation compares different development strategies and shows how these strategies interact to produce popular or unpopular applications. It seems that a Copycat strategy is the most lucrative in terms of downloads, but this strategy must only be used by a minority of developers so that there is a sufficient supply of good apps to be copied. Future research is planned to investigate the effects of publicity on app downloads, and explore how users might be able to better locate desirable apps and provide feedback of their preferences back to developers.</w:t>
-      </w:r>
+        <w:t xml:space="preserve"> is an </w:t>
+      </w:r>
+      <w:r>
+        <w:t>agent-</w:t>
+      </w:r>
+      <w:r>
+        <w:t>based simulation of the ecosystem of mobile app development and downloading. The simulation compares different development strategies and shows how these strategies interact to produce popular or unpopular applications. It seems that a Copycat strategy is the most lucrative in terms of downloads, but this strategy must only be used by a minority of developers so that there is a sufficient supply of good apps to be copied. Future research is planned to investigate the effects of publicity on app downloads, and explore how users might be able to better locate desirable apps and provide feedback of their preferences back to developers.</w:t>
+      </w:r>
+      <w:bookmarkStart w:id="4" w:name="_GoBack"/>
+      <w:bookmarkEnd w:id="4"/>
     </w:p>
     <w:sectPr>
       <w:pgSz w:w="12240" w:h="15840" w:code="1"/>
@@ -6532,7 +6538,7 @@
 </file>
 
 <file path=customXml/itemProps1.xml><?xml version="1.0" encoding="utf-8"?>
-<ds:datastoreItem xmlns:ds="http://schemas.openxmlformats.org/officeDocument/2006/customXml" ds:itemID="{23F9DE64-3417-4E44-9F57-C14DAEC305BB}">
+<ds:datastoreItem xmlns:ds="http://schemas.openxmlformats.org/officeDocument/2006/customXml" ds:itemID="{33CC148E-2198-4368-9F02-8A3DB8FCA3A1}">
   <ds:schemaRefs>
     <ds:schemaRef ds:uri="http://schemas.openxmlformats.org/officeDocument/2006/bibliography"/>
   </ds:schemaRefs>

</xml_diff>

<commit_message>
made updates to paper PP and summary
</commit_message>
<xml_diff>
--- a/paper/848_Paper_Presentation_Fasburg_Thomas.docx
+++ b/paper/848_Paper_Presentation_Fasburg_Thomas.docx
@@ -67,23 +67,7 @@
           <w:sz w:val="28"/>
           <w:szCs w:val="28"/>
         </w:rPr>
-        <w:t xml:space="preserve">By </w:t>
-      </w:r>
-      <w:proofErr w:type="spellStart"/>
-      <w:r>
-        <w:rPr>
-          <w:sz w:val="28"/>
-          <w:szCs w:val="28"/>
-        </w:rPr>
-        <w:t>Soo</w:t>
-      </w:r>
-      <w:proofErr w:type="spellEnd"/>
-      <w:r>
-        <w:rPr>
-          <w:sz w:val="28"/>
-          <w:szCs w:val="28"/>
-        </w:rPr>
-        <w:t xml:space="preserve"> Ling Lim, Peter J. Bentley</w:t>
+        <w:t>By Soo Ling Lim, Peter J. Bentley</w:t>
       </w:r>
     </w:p>
     <w:p>
@@ -127,6 +111,7 @@
     <w:p>
       <w:pPr>
         <w:pStyle w:val="Heading1"/>
+        <w:jc w:val="both"/>
       </w:pPr>
       <w:r>
         <w:t>Introduction</w:t>
@@ -139,11 +124,9 @@
       <w:r>
         <w:t xml:space="preserve">Mobile application development has exploded in recent years into an estimated $58 billion industry in 2014, an industry in which many application </w:t>
       </w:r>
-      <w:proofErr w:type="spellStart"/>
-      <w:r>
-        <w:t>decelopers</w:t>
-      </w:r>
-      <w:proofErr w:type="spellEnd"/>
+      <w:r>
+        <w:t>developers</w:t>
+      </w:r>
       <w:r>
         <w:t xml:space="preserve"> compete directly with one another for user downloads of their apps. This competition has created a handful of developers and companies earning massive profits, while many others are unable to ever get their apps off the ground. This paper proposes an agent-based evolutionary model for the “App Ecosystem” of the developers, the applications they develop, and the users that download the applications. The model seeks to evaluate which application development strategies will be </w:t>
       </w:r>
@@ -154,6 +137,7 @@
     <w:p>
       <w:pPr>
         <w:pStyle w:val="Heading1"/>
+        <w:jc w:val="both"/>
       </w:pPr>
       <w:r>
         <w:t>The Model</w:t>
@@ -162,12 +146,16 @@
     <w:p>
       <w:pPr>
         <w:pStyle w:val="Heading2"/>
+        <w:jc w:val="both"/>
       </w:pPr>
       <w:r>
         <w:t>Developers</w:t>
       </w:r>
     </w:p>
     <w:p>
+      <w:pPr>
+        <w:jc w:val="both"/>
+      </w:pPr>
       <w:r>
         <w:t xml:space="preserve">The </w:t>
       </w:r>
@@ -183,16 +171,19 @@
         <w:t xml:space="preserve">five </w:t>
       </w:r>
       <w:r>
-        <w:t xml:space="preserve">different types of developers that employ different strategies to develop Applications with different features. </w:t>
-      </w:r>
-      <w:r>
-        <w:t xml:space="preserve">The strategy used by each developer effects the features that will included in their applications, as described in the next section. </w:t>
-      </w:r>
-      <w:r>
-        <w:t>Each developer follows its defined strategy and releases a new app on a preset schedule of a fixed number of days.</w:t>
-      </w:r>
-      <w:r>
-        <w:t xml:space="preserve"> </w:t>
+        <w:t xml:space="preserve">different types of developers that employ different strategies to develop Applications with different features. The strategy used by each developer effects the features that will included in their applications, as described in the next section. </w:t>
+      </w:r>
+      <w:r>
+        <w:t>Each developer follows its defined strategy and releases a new app on a preset schedule of a fixed number of days</w:t>
+      </w:r>
+      <w:r>
+        <w:t xml:space="preserve"> which is different for each developer</w:t>
+      </w:r>
+      <w:r>
+        <w:t xml:space="preserve">. </w:t>
+      </w:r>
+      <w:r>
+        <w:t xml:space="preserve">It is also possible for a developer to become inactive based on a random probability of becoming inactive set for each developer. </w:t>
       </w:r>
       <w:r>
         <w:t xml:space="preserve">The </w:t>
@@ -211,6 +202,7 @@
           <w:ilvl w:val="0"/>
           <w:numId w:val="29"/>
         </w:numPr>
+        <w:jc w:val="both"/>
       </w:pPr>
       <w:r>
         <w:t>The “Innovator” builds apps with random features each time.</w:t>
@@ -223,6 +215,7 @@
           <w:ilvl w:val="0"/>
           <w:numId w:val="29"/>
         </w:numPr>
+        <w:jc w:val="both"/>
       </w:pPr>
       <w:r>
         <w:t>The “</w:t>
@@ -233,7 +226,13 @@
       </w:r>
       <w:proofErr w:type="spellEnd"/>
       <w:r>
-        <w:t xml:space="preserve">” makes variations of their own most recent app each time, thus “milking” the </w:t>
+        <w:t>” makes variations of their own most recent app each time</w:t>
+      </w:r>
+      <w:r>
+        <w:t xml:space="preserve"> with random variation</w:t>
+      </w:r>
+      <w:r>
+        <w:t xml:space="preserve">, thus “milking” the </w:t>
       </w:r>
       <w:r>
         <w:t>same idea repeatedly (their first app is generated randomly just as the innovator).</w:t>
@@ -246,6 +245,7 @@
           <w:ilvl w:val="0"/>
           <w:numId w:val="29"/>
         </w:numPr>
+        <w:jc w:val="both"/>
       </w:pPr>
       <w:r>
         <w:t xml:space="preserve">The “Optimizer” is similar to the </w:t>
@@ -266,6 +266,7 @@
           <w:ilvl w:val="0"/>
           <w:numId w:val="29"/>
         </w:numPr>
+        <w:jc w:val="both"/>
       </w:pPr>
       <w:r>
         <w:t xml:space="preserve"> </w:t>
@@ -281,6 +282,7 @@
           <w:ilvl w:val="0"/>
           <w:numId w:val="29"/>
         </w:numPr>
+        <w:jc w:val="both"/>
       </w:pPr>
       <w:r>
         <w:t xml:space="preserve">The “Flexible” developer follows one of the previous four strategies initially, and after each app has a 1% probability of changing to a different development strategy. </w:t>
@@ -289,72 +291,85 @@
     <w:p>
       <w:pPr>
         <w:pStyle w:val="Heading2"/>
+        <w:jc w:val="both"/>
       </w:pPr>
       <w:r>
         <w:t>Applications</w:t>
       </w:r>
     </w:p>
     <w:p>
-      <w:r>
-        <w:t xml:space="preserve">Applications are modeled using a 10x10 matrix of features that any app can either offer or not offer. As such, the matrix filled with binary values representing which of 100 different features are present in that application.  The matrix layout is used to measure the similarity between features, where features that are closer together are more similar. </w:t>
-      </w:r>
-      <w:r>
-        <w:t xml:space="preserve"> The variations in features that occur based on each of the development strategies discussed in the </w:t>
-      </w:r>
-      <w:r>
-        <w:t xml:space="preserve">previous section occur </w:t>
+      <w:pPr>
+        <w:jc w:val="both"/>
+      </w:pPr>
+      <w:r>
+        <w:t>Applications are modeled using a 10x10 matrix of features that any app can either offer or not offer. As such, the matrix filled with binary values representing which of 100 different features are present in tha</w:t>
+      </w:r>
+      <w:r>
+        <w:t>t application.  A</w:t>
+      </w:r>
+      <w:r>
+        <w:t xml:space="preserve"> matrix layout is used to measure the similarity between features, where features that are closer together are more similar. </w:t>
+      </w:r>
+      <w:r>
+        <w:t xml:space="preserve"> The variations </w:t>
       </w:r>
       <w:r>
         <w:lastRenderedPageBreak/>
-        <w:t>in the form of a 50% chance of replacing one filled cell of the feature matrix with another cell that was previously unfilled.</w:t>
+        <w:t xml:space="preserve">in features that occur based on each of the development strategies discussed in the </w:t>
+      </w:r>
+      <w:r>
+        <w:t>previous section occur in the form of a 50% chance of replacing one filled cell of the feature matrix with another cell that was previously unfilled.</w:t>
       </w:r>
     </w:p>
     <w:p>
       <w:pPr>
         <w:pStyle w:val="Heading2"/>
+        <w:jc w:val="both"/>
       </w:pPr>
       <w:r>
         <w:t>Users</w:t>
       </w:r>
     </w:p>
     <w:p>
-      <w:r>
-        <w:t xml:space="preserve">In this model, users of applications browse the app store and download apps that they desire on a regular schedule, a set number of days that is different for each user. Each user has a fixed set of feature preferences, which is encoded as a 10x10 feature matrix just like that of each app. Each cell in this matrix represents a feature that that user desires or does not desire, based on whether or not the cell is filled in. However, no users will ever have any cells in the upper left 5x5 </w:t>
-      </w:r>
-      <w:proofErr w:type="spellStart"/>
-      <w:r>
-        <w:t>submatrix</w:t>
-      </w:r>
-      <w:proofErr w:type="spellEnd"/>
-      <w:r>
-        <w:t xml:space="preserve"> of their preference grids filled in. This are represents features that no users desire, such as difficult to use or malicious applications.</w:t>
+      <w:pPr>
+        <w:jc w:val="both"/>
+      </w:pPr>
+      <w:r>
+        <w:t xml:space="preserve">In this model, users of applications browse the app store and download apps that they desire on a regular schedule, a set number of days that is different for each user. Each user has a fixed set of feature preferences, which is encoded as a 10x10 feature matrix just like that of each app. Each cell in this matrix represents a feature that </w:t>
+      </w:r>
+      <w:r>
+        <w:t>each</w:t>
+      </w:r>
+      <w:r>
+        <w:t xml:space="preserve"> user desires or does not desire, based on whether or not the cell is filled in. However, no users will ever have any cells in the upper left 5x5 submatrix of their pref</w:t>
+      </w:r>
+      <w:r>
+        <w:t>erence grids filled in. This</w:t>
+      </w:r>
+      <w:r>
+        <w:t xml:space="preserve"> represents features that no users desire, such as difficult to use or malicious applications.</w:t>
       </w:r>
       <w:r>
         <w:t xml:space="preserve"> Every time a user browses the app store, they download every app which contains only features that that user desires. </w:t>
       </w:r>
+      <w:bookmarkStart w:id="4" w:name="_GoBack"/>
+      <w:bookmarkEnd w:id="4"/>
     </w:p>
     <w:p>
       <w:pPr>
         <w:pStyle w:val="Heading2"/>
+        <w:jc w:val="both"/>
       </w:pPr>
       <w:r>
         <w:t>Algorithm</w:t>
       </w:r>
     </w:p>
     <w:p>
-      <w:r>
-        <w:t xml:space="preserve">Parameters of the algorithm such as initial populations and growth rates were tuned to match actual values of the </w:t>
-      </w:r>
-      <w:proofErr w:type="spellStart"/>
-      <w:r>
-        <w:t>iOS</w:t>
-      </w:r>
-      <w:proofErr w:type="spellEnd"/>
-      <w:r>
-        <w:t xml:space="preserve"> app ecosystem from the time period of Q4 2008 to Q3 2011</w:t>
-      </w:r>
-      <w:r>
-        <w:t xml:space="preserve">. With these parameters set, </w:t>
+      <w:pPr>
+        <w:jc w:val="both"/>
+      </w:pPr>
+      <w:r>
+        <w:t xml:space="preserve">Parameters of the algorithm such as initial populations and growth rates were tuned to match actual values of the iOS app ecosystem from the time period of Q4 2008 to Q3 2011. With these parameters set, </w:t>
       </w:r>
       <w:r>
         <w:t>the initialization of the users and developers</w:t>
@@ -405,12 +420,16 @@
     <w:p>
       <w:pPr>
         <w:pStyle w:val="Heading1"/>
+        <w:jc w:val="both"/>
       </w:pPr>
       <w:r>
         <w:t>Results</w:t>
       </w:r>
     </w:p>
     <w:p>
+      <w:pPr>
+        <w:jc w:val="both"/>
+      </w:pPr>
       <w:r>
         <w:t xml:space="preserve">After the simulation was run, several “fitness” metrics were used to answer </w:t>
       </w:r>
@@ -440,6 +459,9 @@
       </w:r>
     </w:p>
     <w:p>
+      <w:pPr>
+        <w:jc w:val="both"/>
+      </w:pPr>
       <w:r>
         <w:t xml:space="preserve">Similarly, a metric called the </w:t>
       </w:r>
@@ -455,27 +477,32 @@
     </w:p>
     <w:p>
       <w:pPr>
+        <w:jc w:val="both"/>
         <w:rPr>
           <w:i/>
         </w:rPr>
       </w:pPr>
       <w:r>
-        <w:t xml:space="preserve">Other insights that can be made using this data include which type of development strategy will be chosen by developers when all developers are flexible in their strategy? Interestingly, even though the Copycat strategy seems to be the strategy that will generate the most downloads, this strategy quickly becomes very unpopular as the simulation progresses. This occurs despite parameter changes that were tried in an attempt to make the Copycat option </w:t>
+        <w:t xml:space="preserve">Other insights that can be made using this data include which type of development strategy will be chosen by developers when all developers are flexible in their strategy? Interestingly, even though the Copycat strategy seems to be the strategy that will generate the most downloads, this strategy quickly becomes very unpopular as the simulation progresses. This occurs despite parameter changes that were tried in an attempt to make </w:t>
       </w:r>
       <w:r>
         <w:lastRenderedPageBreak/>
-        <w:t xml:space="preserve">seem more beneficial (postponing the time at which developers could change strategies so there would be very popular apps in the ecosystem to be copied). Different runs of the simulation produced varying results on the relative positions of the other 3 strategies, but Copycat was consistently the least popular. </w:t>
+        <w:t xml:space="preserve">the Copycat option seem more beneficial (postponing the time at which developers could change strategies so there would be very popular apps in the ecosystem to be copied). Different runs of the simulation produced varying results on the relative positions of the other 3 strategies, but Copycat was consistently the least popular. </w:t>
       </w:r>
     </w:p>
     <w:p>
       <w:pPr>
         <w:pStyle w:val="Heading1"/>
+        <w:jc w:val="both"/>
       </w:pPr>
       <w:r>
         <w:t>Conclusion</w:t>
       </w:r>
     </w:p>
     <w:p>
+      <w:pPr>
+        <w:jc w:val="both"/>
+      </w:pPr>
       <w:proofErr w:type="spellStart"/>
       <w:r>
         <w:t>AppEco</w:t>
@@ -490,8 +517,6 @@
       <w:r>
         <w:t>based simulation of the ecosystem of mobile app development and downloading. The simulation compares different development strategies and shows how these strategies interact to produce popular or unpopular applications. It seems that a Copycat strategy is the most lucrative in terms of downloads, but this strategy must only be used by a minority of developers so that there is a sufficient supply of good apps to be copied. Future research is planned to investigate the effects of publicity on app downloads, and explore how users might be able to better locate desirable apps and provide feedback of their preferences back to developers.</w:t>
       </w:r>
-      <w:bookmarkStart w:id="4" w:name="_GoBack"/>
-      <w:bookmarkEnd w:id="4"/>
     </w:p>
     <w:sectPr>
       <w:pgSz w:w="12240" w:h="15840" w:code="1"/>
@@ -4246,7 +4271,28 @@
     <w:basedOn w:val="TableNormal"/>
     <w:rsid w:val="00E6509B"/>
     <w:tblPr>
-      <w:tblInd w:w="0" w:type="dxa"/>
+      <w:tblBorders>
+        <w:top w:val="single" w:sz="4" w:space="0" w:color="auto"/>
+        <w:left w:val="single" w:sz="4" w:space="0" w:color="auto"/>
+        <w:bottom w:val="single" w:sz="4" w:space="0" w:color="auto"/>
+        <w:right w:val="single" w:sz="4" w:space="0" w:color="auto"/>
+        <w:insideH w:val="single" w:sz="4" w:space="0" w:color="auto"/>
+        <w:insideV w:val="single" w:sz="4" w:space="0" w:color="auto"/>
+      </w:tblBorders>
+    </w:tblPr>
+  </w:style>
+  <w:style w:type="table" w:styleId="TableGrid8">
+    <w:name w:val="Table Grid 8"/>
+    <w:aliases w:val="ACE Tables"/>
+    <w:basedOn w:val="TableNormal"/>
+    <w:rsid w:val="00C7422B"/>
+    <w:pPr>
+      <w:keepNext/>
+      <w:keepLines/>
+      <w:contextualSpacing/>
+    </w:pPr>
+    <w:tblPr>
+      <w:jc w:val="center"/>
       <w:tblBorders>
         <w:top w:val="single" w:sz="4" w:space="0" w:color="auto"/>
         <w:left w:val="single" w:sz="4" w:space="0" w:color="auto"/>
@@ -4256,38 +4302,7 @@
         <w:insideV w:val="single" w:sz="4" w:space="0" w:color="auto"/>
       </w:tblBorders>
       <w:tblCellMar>
-        <w:top w:w="0" w:type="dxa"/>
-        <w:left w:w="108" w:type="dxa"/>
-        <w:bottom w:w="0" w:type="dxa"/>
-        <w:right w:w="108" w:type="dxa"/>
-      </w:tblCellMar>
-    </w:tblPr>
-  </w:style>
-  <w:style w:type="table" w:styleId="TableGrid8">
-    <w:name w:val="Table Grid 8"/>
-    <w:aliases w:val="ACE Tables"/>
-    <w:basedOn w:val="TableNormal"/>
-    <w:rsid w:val="00C7422B"/>
-    <w:pPr>
-      <w:keepNext/>
-      <w:keepLines/>
-      <w:contextualSpacing/>
-    </w:pPr>
-    <w:tblPr>
-      <w:jc w:val="center"/>
-      <w:tblInd w:w="0" w:type="dxa"/>
-      <w:tblBorders>
-        <w:top w:val="single" w:sz="4" w:space="0" w:color="auto"/>
-        <w:left w:val="single" w:sz="4" w:space="0" w:color="auto"/>
-        <w:bottom w:val="single" w:sz="4" w:space="0" w:color="auto"/>
-        <w:right w:val="single" w:sz="4" w:space="0" w:color="auto"/>
-        <w:insideH w:val="single" w:sz="4" w:space="0" w:color="auto"/>
-        <w:insideV w:val="single" w:sz="4" w:space="0" w:color="auto"/>
-      </w:tblBorders>
-      <w:tblCellMar>
-        <w:top w:w="0" w:type="dxa"/>
         <w:left w:w="115" w:type="dxa"/>
-        <w:bottom w:w="0" w:type="dxa"/>
         <w:right w:w="115" w:type="dxa"/>
       </w:tblCellMar>
     </w:tblPr>
@@ -4505,19 +4520,12 @@
     <w:tblPr>
       <w:tblStyleRowBandSize w:val="1"/>
       <w:tblStyleColBandSize w:val="1"/>
-      <w:tblInd w:w="0" w:type="dxa"/>
       <w:tblBorders>
         <w:top w:val="single" w:sz="8" w:space="0" w:color="000000" w:themeColor="text1"/>
         <w:left w:val="single" w:sz="8" w:space="0" w:color="000000" w:themeColor="text1"/>
         <w:bottom w:val="single" w:sz="8" w:space="0" w:color="000000" w:themeColor="text1"/>
         <w:right w:val="single" w:sz="8" w:space="0" w:color="000000" w:themeColor="text1"/>
       </w:tblBorders>
-      <w:tblCellMar>
-        <w:top w:w="0" w:type="dxa"/>
-        <w:left w:w="108" w:type="dxa"/>
-        <w:bottom w:w="0" w:type="dxa"/>
-        <w:right w:w="108" w:type="dxa"/>
-      </w:tblCellMar>
     </w:tblPr>
     <w:tblStylePr w:type="firstRow">
       <w:pPr>
@@ -4594,7 +4602,6 @@
       <w:spacing w:after="240"/>
     </w:pPr>
     <w:tblPr>
-      <w:tblInd w:w="0" w:type="dxa"/>
       <w:tblBorders>
         <w:top w:val="single" w:sz="6" w:space="0" w:color="000000"/>
         <w:left w:val="single" w:sz="6" w:space="0" w:color="000000"/>
@@ -4603,12 +4610,6 @@
         <w:insideH w:val="single" w:sz="6" w:space="0" w:color="000000"/>
         <w:insideV w:val="single" w:sz="6" w:space="0" w:color="000000"/>
       </w:tblBorders>
-      <w:tblCellMar>
-        <w:top w:w="0" w:type="dxa"/>
-        <w:left w:w="108" w:type="dxa"/>
-        <w:bottom w:w="0" w:type="dxa"/>
-        <w:right w:w="108" w:type="dxa"/>
-      </w:tblCellMar>
     </w:tblPr>
     <w:tcPr>
       <w:shd w:val="clear" w:color="auto" w:fill="auto"/>
@@ -5742,7 +5743,28 @@
     <w:basedOn w:val="TableNormal"/>
     <w:rsid w:val="00E6509B"/>
     <w:tblPr>
-      <w:tblInd w:w="0" w:type="dxa"/>
+      <w:tblBorders>
+        <w:top w:val="single" w:sz="4" w:space="0" w:color="auto"/>
+        <w:left w:val="single" w:sz="4" w:space="0" w:color="auto"/>
+        <w:bottom w:val="single" w:sz="4" w:space="0" w:color="auto"/>
+        <w:right w:val="single" w:sz="4" w:space="0" w:color="auto"/>
+        <w:insideH w:val="single" w:sz="4" w:space="0" w:color="auto"/>
+        <w:insideV w:val="single" w:sz="4" w:space="0" w:color="auto"/>
+      </w:tblBorders>
+    </w:tblPr>
+  </w:style>
+  <w:style w:type="table" w:styleId="TableGrid8">
+    <w:name w:val="Table Grid 8"/>
+    <w:aliases w:val="ACE Tables"/>
+    <w:basedOn w:val="TableNormal"/>
+    <w:rsid w:val="00C7422B"/>
+    <w:pPr>
+      <w:keepNext/>
+      <w:keepLines/>
+      <w:contextualSpacing/>
+    </w:pPr>
+    <w:tblPr>
+      <w:jc w:val="center"/>
       <w:tblBorders>
         <w:top w:val="single" w:sz="4" w:space="0" w:color="auto"/>
         <w:left w:val="single" w:sz="4" w:space="0" w:color="auto"/>
@@ -5752,38 +5774,7 @@
         <w:insideV w:val="single" w:sz="4" w:space="0" w:color="auto"/>
       </w:tblBorders>
       <w:tblCellMar>
-        <w:top w:w="0" w:type="dxa"/>
-        <w:left w:w="108" w:type="dxa"/>
-        <w:bottom w:w="0" w:type="dxa"/>
-        <w:right w:w="108" w:type="dxa"/>
-      </w:tblCellMar>
-    </w:tblPr>
-  </w:style>
-  <w:style w:type="table" w:styleId="TableGrid8">
-    <w:name w:val="Table Grid 8"/>
-    <w:aliases w:val="ACE Tables"/>
-    <w:basedOn w:val="TableNormal"/>
-    <w:rsid w:val="00C7422B"/>
-    <w:pPr>
-      <w:keepNext/>
-      <w:keepLines/>
-      <w:contextualSpacing/>
-    </w:pPr>
-    <w:tblPr>
-      <w:jc w:val="center"/>
-      <w:tblInd w:w="0" w:type="dxa"/>
-      <w:tblBorders>
-        <w:top w:val="single" w:sz="4" w:space="0" w:color="auto"/>
-        <w:left w:val="single" w:sz="4" w:space="0" w:color="auto"/>
-        <w:bottom w:val="single" w:sz="4" w:space="0" w:color="auto"/>
-        <w:right w:val="single" w:sz="4" w:space="0" w:color="auto"/>
-        <w:insideH w:val="single" w:sz="4" w:space="0" w:color="auto"/>
-        <w:insideV w:val="single" w:sz="4" w:space="0" w:color="auto"/>
-      </w:tblBorders>
-      <w:tblCellMar>
-        <w:top w:w="0" w:type="dxa"/>
         <w:left w:w="115" w:type="dxa"/>
-        <w:bottom w:w="0" w:type="dxa"/>
         <w:right w:w="115" w:type="dxa"/>
       </w:tblCellMar>
     </w:tblPr>
@@ -6001,19 +5992,12 @@
     <w:tblPr>
       <w:tblStyleRowBandSize w:val="1"/>
       <w:tblStyleColBandSize w:val="1"/>
-      <w:tblInd w:w="0" w:type="dxa"/>
       <w:tblBorders>
         <w:top w:val="single" w:sz="8" w:space="0" w:color="000000" w:themeColor="text1"/>
         <w:left w:val="single" w:sz="8" w:space="0" w:color="000000" w:themeColor="text1"/>
         <w:bottom w:val="single" w:sz="8" w:space="0" w:color="000000" w:themeColor="text1"/>
         <w:right w:val="single" w:sz="8" w:space="0" w:color="000000" w:themeColor="text1"/>
       </w:tblBorders>
-      <w:tblCellMar>
-        <w:top w:w="0" w:type="dxa"/>
-        <w:left w:w="108" w:type="dxa"/>
-        <w:bottom w:w="0" w:type="dxa"/>
-        <w:right w:w="108" w:type="dxa"/>
-      </w:tblCellMar>
     </w:tblPr>
     <w:tblStylePr w:type="firstRow">
       <w:pPr>
@@ -6090,7 +6074,6 @@
       <w:spacing w:after="240"/>
     </w:pPr>
     <w:tblPr>
-      <w:tblInd w:w="0" w:type="dxa"/>
       <w:tblBorders>
         <w:top w:val="single" w:sz="6" w:space="0" w:color="000000"/>
         <w:left w:val="single" w:sz="6" w:space="0" w:color="000000"/>
@@ -6099,12 +6082,6 @@
         <w:insideH w:val="single" w:sz="6" w:space="0" w:color="000000"/>
         <w:insideV w:val="single" w:sz="6" w:space="0" w:color="000000"/>
       </w:tblBorders>
-      <w:tblCellMar>
-        <w:top w:w="0" w:type="dxa"/>
-        <w:left w:w="108" w:type="dxa"/>
-        <w:bottom w:w="0" w:type="dxa"/>
-        <w:right w:w="108" w:type="dxa"/>
-      </w:tblCellMar>
     </w:tblPr>
     <w:tcPr>
       <w:shd w:val="clear" w:color="auto" w:fill="auto"/>
@@ -6538,7 +6515,7 @@
 </file>
 
 <file path=customXml/itemProps1.xml><?xml version="1.0" encoding="utf-8"?>
-<ds:datastoreItem xmlns:ds="http://schemas.openxmlformats.org/officeDocument/2006/customXml" ds:itemID="{33CC148E-2198-4368-9F02-8A3DB8FCA3A1}">
+<ds:datastoreItem xmlns:ds="http://schemas.openxmlformats.org/officeDocument/2006/customXml" ds:itemID="{81054F6C-AB09-4118-87E8-D7470EE79B3D}">
   <ds:schemaRefs>
     <ds:schemaRef ds:uri="http://schemas.openxmlformats.org/officeDocument/2006/bibliography"/>
   </ds:schemaRefs>

</xml_diff>

<commit_message>
Added limitations to presentation
</commit_message>
<xml_diff>
--- a/paper/848_Paper_Presentation_Fasburg_Thomas.docx
+++ b/paper/848_Paper_Presentation_Fasburg_Thomas.docx
@@ -7,6 +7,7 @@
         <w:spacing w:after="0"/>
         <w:jc w:val="center"/>
         <w:rPr>
+          <w:rFonts w:asciiTheme="minorHAnsi" w:hAnsiTheme="minorHAnsi"/>
           <w:b/>
           <w:sz w:val="32"/>
           <w:szCs w:val="32"/>
@@ -18,6 +19,7 @@
       <w:bookmarkStart w:id="3" w:name="_Toc369742131"/>
       <w:r>
         <w:rPr>
+          <w:rFonts w:asciiTheme="minorHAnsi" w:hAnsiTheme="minorHAnsi"/>
           <w:b/>
           <w:sz w:val="32"/>
           <w:szCs w:val="32"/>
@@ -30,6 +32,7 @@
         <w:spacing w:after="0"/>
         <w:jc w:val="center"/>
         <w:rPr>
+          <w:rFonts w:asciiTheme="minorHAnsi" w:hAnsiTheme="minorHAnsi"/>
           <w:b/>
           <w:sz w:val="32"/>
           <w:szCs w:val="32"/>
@@ -37,6 +40,7 @@
       </w:pPr>
       <w:r>
         <w:rPr>
+          <w:rFonts w:asciiTheme="minorHAnsi" w:hAnsiTheme="minorHAnsi"/>
           <w:b/>
           <w:sz w:val="32"/>
           <w:szCs w:val="32"/>
@@ -49,6 +53,7 @@
         <w:spacing w:after="0"/>
         <w:jc w:val="center"/>
         <w:rPr>
+          <w:rFonts w:asciiTheme="minorHAnsi" w:hAnsiTheme="minorHAnsi"/>
           <w:b/>
         </w:rPr>
       </w:pPr>
@@ -58,12 +63,14 @@
         <w:spacing w:after="0"/>
         <w:jc w:val="center"/>
         <w:rPr>
+          <w:rFonts w:asciiTheme="minorHAnsi" w:hAnsiTheme="minorHAnsi"/>
           <w:sz w:val="28"/>
           <w:szCs w:val="28"/>
         </w:rPr>
       </w:pPr>
       <w:r>
         <w:rPr>
+          <w:rFonts w:asciiTheme="minorHAnsi" w:hAnsiTheme="minorHAnsi"/>
           <w:sz w:val="28"/>
           <w:szCs w:val="28"/>
         </w:rPr>
@@ -75,6 +82,7 @@
         <w:spacing w:after="0"/>
         <w:jc w:val="center"/>
         <w:rPr>
+          <w:rFonts w:asciiTheme="minorHAnsi" w:hAnsiTheme="minorHAnsi"/>
           <w:sz w:val="22"/>
           <w:szCs w:val="22"/>
         </w:rPr>
@@ -85,12 +93,14 @@
         <w:spacing w:after="0"/>
         <w:jc w:val="center"/>
         <w:rPr>
+          <w:rFonts w:asciiTheme="minorHAnsi" w:hAnsiTheme="minorHAnsi"/>
           <w:sz w:val="22"/>
           <w:szCs w:val="22"/>
         </w:rPr>
       </w:pPr>
       <w:r>
         <w:rPr>
+          <w:rFonts w:asciiTheme="minorHAnsi" w:hAnsiTheme="minorHAnsi"/>
           <w:sz w:val="22"/>
           <w:szCs w:val="22"/>
         </w:rPr>
@@ -98,6 +108,7 @@
       </w:r>
       <w:r>
         <w:rPr>
+          <w:rFonts w:asciiTheme="minorHAnsi" w:hAnsiTheme="minorHAnsi"/>
           <w:sz w:val="22"/>
           <w:szCs w:val="22"/>
         </w:rPr>
@@ -112,25 +123,54 @@
       <w:pPr>
         <w:pStyle w:val="Heading1"/>
         <w:jc w:val="both"/>
-      </w:pPr>
-      <w:r>
+        <w:rPr>
+          <w:rFonts w:asciiTheme="minorHAnsi" w:hAnsiTheme="minorHAnsi"/>
+        </w:rPr>
+      </w:pPr>
+      <w:r>
+        <w:rPr>
+          <w:rFonts w:asciiTheme="minorHAnsi" w:hAnsiTheme="minorHAnsi"/>
+        </w:rPr>
         <w:t>Introduction</w:t>
       </w:r>
     </w:p>
     <w:p>
       <w:pPr>
         <w:jc w:val="both"/>
-      </w:pPr>
-      <w:r>
+        <w:rPr>
+          <w:rFonts w:asciiTheme="minorHAnsi" w:hAnsiTheme="minorHAnsi"/>
+        </w:rPr>
+      </w:pPr>
+      <w:r>
+        <w:rPr>
+          <w:rFonts w:asciiTheme="minorHAnsi" w:hAnsiTheme="minorHAnsi"/>
+        </w:rPr>
         <w:t xml:space="preserve">Mobile application development has exploded in recent years into an estimated $58 billion industry in 2014, an industry in which many application </w:t>
       </w:r>
       <w:r>
+        <w:rPr>
+          <w:rFonts w:asciiTheme="minorHAnsi" w:hAnsiTheme="minorHAnsi"/>
+        </w:rPr>
         <w:t>developers</w:t>
       </w:r>
       <w:r>
-        <w:t xml:space="preserve"> compete directly with one another for user downloads of their apps. This competition has created a handful of developers and companies earning massive profits, while many others are unable to ever get their apps off the ground. This paper proposes an agent-based evolutionary model for the “App Ecosystem” of the developers, the applications they develop, and the users that download the applications. The model seeks to evaluate which application development strategies will be </w:t>
-      </w:r>
-      <w:r>
+        <w:rPr>
+          <w:rFonts w:asciiTheme="minorHAnsi" w:hAnsiTheme="minorHAnsi"/>
+        </w:rPr>
+        <w:t xml:space="preserve"> compete directly with one another for user downloads of</w:t>
+      </w:r>
+      <w:bookmarkStart w:id="4" w:name="_GoBack"/>
+      <w:bookmarkEnd w:id="4"/>
+      <w:r>
+        <w:rPr>
+          <w:rFonts w:asciiTheme="minorHAnsi" w:hAnsiTheme="minorHAnsi"/>
+        </w:rPr>
+        <w:t xml:space="preserve"> their apps. This competition has created a handful of developers and companies earning massive profits, while many others are unable to ever get their apps off the ground. This paper proposes an agent-based evolutionary model for the “App Ecosystem” of the developers, the applications they develop, and the users that download the applications. The model seeks to evaluate which application development strategies will be </w:t>
+      </w:r>
+      <w:r>
+        <w:rPr>
+          <w:rFonts w:asciiTheme="minorHAnsi" w:hAnsiTheme="minorHAnsi"/>
+        </w:rPr>
         <w:t xml:space="preserve">most successful with consumers. </w:t>
       </w:r>
     </w:p>
@@ -138,8 +178,14 @@
       <w:pPr>
         <w:pStyle w:val="Heading1"/>
         <w:jc w:val="both"/>
-      </w:pPr>
-      <w:r>
+        <w:rPr>
+          <w:rFonts w:asciiTheme="minorHAnsi" w:hAnsiTheme="minorHAnsi"/>
+        </w:rPr>
+      </w:pPr>
+      <w:r>
+        <w:rPr>
+          <w:rFonts w:asciiTheme="minorHAnsi" w:hAnsiTheme="minorHAnsi"/>
+        </w:rPr>
         <w:t>The Model</w:t>
       </w:r>
     </w:p>
@@ -147,51 +193,96 @@
       <w:pPr>
         <w:pStyle w:val="Heading2"/>
         <w:jc w:val="both"/>
-      </w:pPr>
-      <w:r>
+        <w:rPr>
+          <w:rFonts w:asciiTheme="minorHAnsi" w:hAnsiTheme="minorHAnsi"/>
+        </w:rPr>
+      </w:pPr>
+      <w:r>
+        <w:rPr>
+          <w:rFonts w:asciiTheme="minorHAnsi" w:hAnsiTheme="minorHAnsi"/>
+        </w:rPr>
         <w:t>Developers</w:t>
       </w:r>
     </w:p>
     <w:p>
       <w:pPr>
         <w:jc w:val="both"/>
-      </w:pPr>
-      <w:r>
+        <w:rPr>
+          <w:rFonts w:asciiTheme="minorHAnsi" w:hAnsiTheme="minorHAnsi"/>
+        </w:rPr>
+      </w:pPr>
+      <w:r>
+        <w:rPr>
+          <w:rFonts w:asciiTheme="minorHAnsi" w:hAnsiTheme="minorHAnsi"/>
+        </w:rPr>
         <w:t xml:space="preserve">The </w:t>
       </w:r>
       <w:proofErr w:type="spellStart"/>
       <w:r>
+        <w:rPr>
+          <w:rFonts w:asciiTheme="minorHAnsi" w:hAnsiTheme="minorHAnsi"/>
+        </w:rPr>
         <w:t>AppEco</w:t>
       </w:r>
       <w:proofErr w:type="spellEnd"/>
       <w:r>
+        <w:rPr>
+          <w:rFonts w:asciiTheme="minorHAnsi" w:hAnsiTheme="minorHAnsi"/>
+        </w:rPr>
         <w:t xml:space="preserve"> model defines </w:t>
       </w:r>
       <w:r>
+        <w:rPr>
+          <w:rFonts w:asciiTheme="minorHAnsi" w:hAnsiTheme="minorHAnsi"/>
+        </w:rPr>
         <w:t xml:space="preserve">five </w:t>
       </w:r>
       <w:r>
+        <w:rPr>
+          <w:rFonts w:asciiTheme="minorHAnsi" w:hAnsiTheme="minorHAnsi"/>
+        </w:rPr>
         <w:t xml:space="preserve">different types of developers that employ different strategies to develop Applications with different features. The strategy used by each developer effects the features that will included in their applications, as described in the next section. </w:t>
       </w:r>
       <w:r>
+        <w:rPr>
+          <w:rFonts w:asciiTheme="minorHAnsi" w:hAnsiTheme="minorHAnsi"/>
+        </w:rPr>
         <w:t>Each developer follows its defined strategy and releases a new app on a preset schedule of a fixed number of days</w:t>
       </w:r>
       <w:r>
+        <w:rPr>
+          <w:rFonts w:asciiTheme="minorHAnsi" w:hAnsiTheme="minorHAnsi"/>
+        </w:rPr>
         <w:t xml:space="preserve"> which is different for each developer</w:t>
       </w:r>
       <w:r>
+        <w:rPr>
+          <w:rFonts w:asciiTheme="minorHAnsi" w:hAnsiTheme="minorHAnsi"/>
+        </w:rPr>
         <w:t xml:space="preserve">. </w:t>
       </w:r>
       <w:r>
+        <w:rPr>
+          <w:rFonts w:asciiTheme="minorHAnsi" w:hAnsiTheme="minorHAnsi"/>
+        </w:rPr>
         <w:t xml:space="preserve">It is also possible for a developer to become inactive based on a random probability of becoming inactive set for each developer. </w:t>
       </w:r>
       <w:r>
+        <w:rPr>
+          <w:rFonts w:asciiTheme="minorHAnsi" w:hAnsiTheme="minorHAnsi"/>
+        </w:rPr>
         <w:t xml:space="preserve">The </w:t>
       </w:r>
       <w:r>
+        <w:rPr>
+          <w:rFonts w:asciiTheme="minorHAnsi" w:hAnsiTheme="minorHAnsi"/>
+        </w:rPr>
         <w:t>five</w:t>
       </w:r>
       <w:r>
+        <w:rPr>
+          <w:rFonts w:asciiTheme="minorHAnsi" w:hAnsiTheme="minorHAnsi"/>
+        </w:rPr>
         <w:t xml:space="preserve"> types of developers are:</w:t>
       </w:r>
     </w:p>
@@ -203,8 +294,14 @@
           <w:numId w:val="29"/>
         </w:numPr>
         <w:jc w:val="both"/>
-      </w:pPr>
-      <w:r>
+        <w:rPr>
+          <w:rFonts w:asciiTheme="minorHAnsi" w:hAnsiTheme="minorHAnsi"/>
+        </w:rPr>
+      </w:pPr>
+      <w:r>
+        <w:rPr>
+          <w:rFonts w:asciiTheme="minorHAnsi" w:hAnsiTheme="minorHAnsi"/>
+        </w:rPr>
         <w:t>The “Innovator” builds apps with random features each time.</w:t>
       </w:r>
     </w:p>
@@ -216,25 +313,46 @@
           <w:numId w:val="29"/>
         </w:numPr>
         <w:jc w:val="both"/>
-      </w:pPr>
-      <w:r>
+        <w:rPr>
+          <w:rFonts w:asciiTheme="minorHAnsi" w:hAnsiTheme="minorHAnsi"/>
+        </w:rPr>
+      </w:pPr>
+      <w:r>
+        <w:rPr>
+          <w:rFonts w:asciiTheme="minorHAnsi" w:hAnsiTheme="minorHAnsi"/>
+        </w:rPr>
         <w:t>The “</w:t>
       </w:r>
       <w:proofErr w:type="spellStart"/>
       <w:r>
+        <w:rPr>
+          <w:rFonts w:asciiTheme="minorHAnsi" w:hAnsiTheme="minorHAnsi"/>
+        </w:rPr>
         <w:t>Milker</w:t>
       </w:r>
       <w:proofErr w:type="spellEnd"/>
       <w:r>
+        <w:rPr>
+          <w:rFonts w:asciiTheme="minorHAnsi" w:hAnsiTheme="minorHAnsi"/>
+        </w:rPr>
         <w:t>” makes variations of their own most recent app each time</w:t>
       </w:r>
       <w:r>
+        <w:rPr>
+          <w:rFonts w:asciiTheme="minorHAnsi" w:hAnsiTheme="minorHAnsi"/>
+        </w:rPr>
         <w:t xml:space="preserve"> with random variation</w:t>
       </w:r>
       <w:r>
+        <w:rPr>
+          <w:rFonts w:asciiTheme="minorHAnsi" w:hAnsiTheme="minorHAnsi"/>
+        </w:rPr>
         <w:t xml:space="preserve">, thus “milking” the </w:t>
       </w:r>
       <w:r>
+        <w:rPr>
+          <w:rFonts w:asciiTheme="minorHAnsi" w:hAnsiTheme="minorHAnsi"/>
+        </w:rPr>
         <w:t>same idea repeatedly (their first app is generated randomly just as the innovator).</w:t>
       </w:r>
     </w:p>
@@ -246,16 +364,28 @@
           <w:numId w:val="29"/>
         </w:numPr>
         <w:jc w:val="both"/>
-      </w:pPr>
-      <w:r>
+        <w:rPr>
+          <w:rFonts w:asciiTheme="minorHAnsi" w:hAnsiTheme="minorHAnsi"/>
+        </w:rPr>
+      </w:pPr>
+      <w:r>
+        <w:rPr>
+          <w:rFonts w:asciiTheme="minorHAnsi" w:hAnsiTheme="minorHAnsi"/>
+        </w:rPr>
         <w:t xml:space="preserve">The “Optimizer” is similar to the </w:t>
       </w:r>
       <w:proofErr w:type="spellStart"/>
       <w:r>
+        <w:rPr>
+          <w:rFonts w:asciiTheme="minorHAnsi" w:hAnsiTheme="minorHAnsi"/>
+        </w:rPr>
         <w:t>milker</w:t>
       </w:r>
       <w:proofErr w:type="spellEnd"/>
       <w:r>
+        <w:rPr>
+          <w:rFonts w:asciiTheme="minorHAnsi" w:hAnsiTheme="minorHAnsi"/>
+        </w:rPr>
         <w:t>, except that each successive app is a variation of their own best app (by number of downloads) instead of variations on their most recent app.</w:t>
       </w:r>
     </w:p>
@@ -267,11 +397,20 @@
           <w:numId w:val="29"/>
         </w:numPr>
         <w:jc w:val="both"/>
-      </w:pPr>
-      <w:r>
+        <w:rPr>
+          <w:rFonts w:asciiTheme="minorHAnsi" w:hAnsiTheme="minorHAnsi"/>
+        </w:rPr>
+      </w:pPr>
+      <w:r>
+        <w:rPr>
+          <w:rFonts w:asciiTheme="minorHAnsi" w:hAnsiTheme="minorHAnsi"/>
+        </w:rPr>
         <w:t xml:space="preserve"> </w:t>
       </w:r>
       <w:r>
+        <w:rPr>
+          <w:rFonts w:asciiTheme="minorHAnsi" w:hAnsiTheme="minorHAnsi"/>
+        </w:rPr>
         <w:t xml:space="preserve">The “Copycat” copies a random app from the Top Apps chart (the most downloaded apps ever), with random variation. </w:t>
       </w:r>
     </w:p>
@@ -283,8 +422,14 @@
           <w:numId w:val="29"/>
         </w:numPr>
         <w:jc w:val="both"/>
-      </w:pPr>
-      <w:r>
+        <w:rPr>
+          <w:rFonts w:asciiTheme="minorHAnsi" w:hAnsiTheme="minorHAnsi"/>
+        </w:rPr>
+      </w:pPr>
+      <w:r>
+        <w:rPr>
+          <w:rFonts w:asciiTheme="minorHAnsi" w:hAnsiTheme="minorHAnsi"/>
+        </w:rPr>
         <w:t xml:space="preserve">The “Flexible” developer follows one of the previous four strategies initially, and after each app has a 1% probability of changing to a different development strategy. </w:t>
       </w:r>
     </w:p>
@@ -292,32 +437,59 @@
       <w:pPr>
         <w:pStyle w:val="Heading2"/>
         <w:jc w:val="both"/>
-      </w:pPr>
-      <w:r>
+        <w:rPr>
+          <w:rFonts w:asciiTheme="minorHAnsi" w:hAnsiTheme="minorHAnsi"/>
+        </w:rPr>
+      </w:pPr>
+      <w:r>
+        <w:rPr>
+          <w:rFonts w:asciiTheme="minorHAnsi" w:hAnsiTheme="minorHAnsi"/>
+        </w:rPr>
         <w:t>Applications</w:t>
       </w:r>
     </w:p>
     <w:p>
       <w:pPr>
         <w:jc w:val="both"/>
-      </w:pPr>
-      <w:r>
-        <w:t>Applications are modeled using a 10x10 matrix of features that any app can either offer or not offer. As such, the matrix filled with binary values representing which of 100 different features are present in tha</w:t>
-      </w:r>
-      <w:r>
+        <w:rPr>
+          <w:rFonts w:asciiTheme="minorHAnsi" w:hAnsiTheme="minorHAnsi"/>
+        </w:rPr>
+      </w:pPr>
+      <w:r>
+        <w:rPr>
+          <w:rFonts w:asciiTheme="minorHAnsi" w:hAnsiTheme="minorHAnsi"/>
+        </w:rPr>
+        <w:t xml:space="preserve">Applications are modeled using a 10x10 matrix of features that any app can either offer or not offer. As such, the matrix filled with binary values representing which of 100 different features </w:t>
+      </w:r>
+      <w:r>
+        <w:rPr>
+          <w:rFonts w:asciiTheme="minorHAnsi" w:hAnsiTheme="minorHAnsi"/>
+        </w:rPr>
+        <w:lastRenderedPageBreak/>
+        <w:t>are present in tha</w:t>
+      </w:r>
+      <w:r>
+        <w:rPr>
+          <w:rFonts w:asciiTheme="minorHAnsi" w:hAnsiTheme="minorHAnsi"/>
+        </w:rPr>
         <w:t>t application.  A</w:t>
       </w:r>
       <w:r>
+        <w:rPr>
+          <w:rFonts w:asciiTheme="minorHAnsi" w:hAnsiTheme="minorHAnsi"/>
+        </w:rPr>
         <w:t xml:space="preserve"> matrix layout is used to measure the similarity between features, where features that are closer together are more similar. </w:t>
       </w:r>
       <w:r>
-        <w:t xml:space="preserve"> The variations </w:t>
-      </w:r>
-      <w:r>
-        <w:lastRenderedPageBreak/>
-        <w:t xml:space="preserve">in features that occur based on each of the development strategies discussed in the </w:t>
-      </w:r>
-      <w:r>
+        <w:rPr>
+          <w:rFonts w:asciiTheme="minorHAnsi" w:hAnsiTheme="minorHAnsi"/>
+        </w:rPr>
+        <w:t xml:space="preserve"> The variations in features that occur based on each of the development strategies discussed in the </w:t>
+      </w:r>
+      <w:r>
+        <w:rPr>
+          <w:rFonts w:asciiTheme="minorHAnsi" w:hAnsiTheme="minorHAnsi"/>
+        </w:rPr>
         <w:t>previous section occur in the form of a 50% chance of replacing one filled cell of the feature matrix with another cell that was previously unfilled.</w:t>
       </w:r>
     </w:p>
@@ -325,95 +497,171 @@
       <w:pPr>
         <w:pStyle w:val="Heading2"/>
         <w:jc w:val="both"/>
-      </w:pPr>
-      <w:r>
+        <w:rPr>
+          <w:rFonts w:asciiTheme="minorHAnsi" w:hAnsiTheme="minorHAnsi"/>
+        </w:rPr>
+      </w:pPr>
+      <w:r>
+        <w:rPr>
+          <w:rFonts w:asciiTheme="minorHAnsi" w:hAnsiTheme="minorHAnsi"/>
+        </w:rPr>
         <w:t>Users</w:t>
       </w:r>
     </w:p>
     <w:p>
       <w:pPr>
         <w:jc w:val="both"/>
-      </w:pPr>
-      <w:r>
+        <w:rPr>
+          <w:rFonts w:asciiTheme="minorHAnsi" w:hAnsiTheme="minorHAnsi"/>
+        </w:rPr>
+      </w:pPr>
+      <w:r>
+        <w:rPr>
+          <w:rFonts w:asciiTheme="minorHAnsi" w:hAnsiTheme="minorHAnsi"/>
+        </w:rPr>
         <w:t xml:space="preserve">In this model, users of applications browse the app store and download apps that they desire on a regular schedule, a set number of days that is different for each user. Each user has a fixed set of feature preferences, which is encoded as a 10x10 feature matrix just like that of each app. Each cell in this matrix represents a feature that </w:t>
       </w:r>
       <w:r>
+        <w:rPr>
+          <w:rFonts w:asciiTheme="minorHAnsi" w:hAnsiTheme="minorHAnsi"/>
+        </w:rPr>
         <w:t>each</w:t>
       </w:r>
       <w:r>
+        <w:rPr>
+          <w:rFonts w:asciiTheme="minorHAnsi" w:hAnsiTheme="minorHAnsi"/>
+        </w:rPr>
         <w:t xml:space="preserve"> user desires or does not desire, based on whether or not the cell is filled in. However, no users will ever have any cells in the upper left 5x5 submatrix of their pref</w:t>
       </w:r>
       <w:r>
+        <w:rPr>
+          <w:rFonts w:asciiTheme="minorHAnsi" w:hAnsiTheme="minorHAnsi"/>
+        </w:rPr>
         <w:t>erence grids filled in. This</w:t>
       </w:r>
       <w:r>
+        <w:rPr>
+          <w:rFonts w:asciiTheme="minorHAnsi" w:hAnsiTheme="minorHAnsi"/>
+        </w:rPr>
         <w:t xml:space="preserve"> represents features that no users desire, such as difficult to use or malicious applications.</w:t>
       </w:r>
       <w:r>
+        <w:rPr>
+          <w:rFonts w:asciiTheme="minorHAnsi" w:hAnsiTheme="minorHAnsi"/>
+        </w:rPr>
         <w:t xml:space="preserve"> Every time a user browses the app store, they download every app which contains only features that that user desires. </w:t>
       </w:r>
-      <w:bookmarkStart w:id="4" w:name="_GoBack"/>
-      <w:bookmarkEnd w:id="4"/>
     </w:p>
     <w:p>
       <w:pPr>
         <w:pStyle w:val="Heading2"/>
         <w:jc w:val="both"/>
-      </w:pPr>
-      <w:r>
+        <w:rPr>
+          <w:rFonts w:asciiTheme="minorHAnsi" w:hAnsiTheme="minorHAnsi"/>
+        </w:rPr>
+      </w:pPr>
+      <w:r>
+        <w:rPr>
+          <w:rFonts w:asciiTheme="minorHAnsi" w:hAnsiTheme="minorHAnsi"/>
+        </w:rPr>
         <w:t>Algorithm</w:t>
       </w:r>
     </w:p>
     <w:p>
       <w:pPr>
         <w:jc w:val="both"/>
-      </w:pPr>
-      <w:r>
+        <w:rPr>
+          <w:rFonts w:asciiTheme="minorHAnsi" w:hAnsiTheme="minorHAnsi"/>
+        </w:rPr>
+      </w:pPr>
+      <w:r>
+        <w:rPr>
+          <w:rFonts w:asciiTheme="minorHAnsi" w:hAnsiTheme="minorHAnsi"/>
+        </w:rPr>
         <w:t xml:space="preserve">Parameters of the algorithm such as initial populations and growth rates were tuned to match actual values of the iOS app ecosystem from the time period of Q4 2008 to Q3 2011. With these parameters set, </w:t>
       </w:r>
       <w:r>
+        <w:rPr>
+          <w:rFonts w:asciiTheme="minorHAnsi" w:hAnsiTheme="minorHAnsi"/>
+        </w:rPr>
         <w:t>the initialization of the users and developers</w:t>
       </w:r>
       <w:r>
+        <w:rPr>
+          <w:rFonts w:asciiTheme="minorHAnsi" w:hAnsiTheme="minorHAnsi"/>
+        </w:rPr>
         <w:t xml:space="preserve"> is random except for the rules outlined in the previous sections. T</w:t>
       </w:r>
       <w:r>
+        <w:rPr>
+          <w:rFonts w:asciiTheme="minorHAnsi" w:hAnsiTheme="minorHAnsi"/>
+        </w:rPr>
         <w:t xml:space="preserve">he model </w:t>
       </w:r>
       <w:r>
+        <w:rPr>
+          <w:rFonts w:asciiTheme="minorHAnsi" w:hAnsiTheme="minorHAnsi"/>
+        </w:rPr>
         <w:t xml:space="preserve">then </w:t>
       </w:r>
       <w:r>
+        <w:rPr>
+          <w:rFonts w:asciiTheme="minorHAnsi" w:hAnsiTheme="minorHAnsi"/>
+        </w:rPr>
         <w:t xml:space="preserve">proceeds in discrete </w:t>
       </w:r>
       <w:proofErr w:type="spellStart"/>
       <w:r>
+        <w:rPr>
+          <w:rFonts w:asciiTheme="minorHAnsi" w:hAnsiTheme="minorHAnsi"/>
+        </w:rPr>
         <w:t>timesteps</w:t>
       </w:r>
       <w:proofErr w:type="spellEnd"/>
       <w:r>
+        <w:rPr>
+          <w:rFonts w:asciiTheme="minorHAnsi" w:hAnsiTheme="minorHAnsi"/>
+        </w:rPr>
         <w:t xml:space="preserve"> representing days. Through each </w:t>
       </w:r>
       <w:proofErr w:type="spellStart"/>
       <w:r>
+        <w:rPr>
+          <w:rFonts w:asciiTheme="minorHAnsi" w:hAnsiTheme="minorHAnsi"/>
+        </w:rPr>
         <w:t>timestep</w:t>
       </w:r>
       <w:proofErr w:type="spellEnd"/>
       <w:r>
+        <w:rPr>
+          <w:rFonts w:asciiTheme="minorHAnsi" w:hAnsiTheme="minorHAnsi"/>
+        </w:rPr>
         <w:t xml:space="preserve">, the population size of developer and user agents grows using a sigmoid growth function in which growth rates decrease as there are more individuals in the populations. </w:t>
       </w:r>
       <w:r>
+        <w:rPr>
+          <w:rFonts w:asciiTheme="minorHAnsi" w:hAnsiTheme="minorHAnsi"/>
+        </w:rPr>
         <w:t xml:space="preserve">Every </w:t>
       </w:r>
       <w:proofErr w:type="spellStart"/>
       <w:r>
+        <w:rPr>
+          <w:rFonts w:asciiTheme="minorHAnsi" w:hAnsiTheme="minorHAnsi"/>
+        </w:rPr>
         <w:t>timestep</w:t>
       </w:r>
       <w:proofErr w:type="spellEnd"/>
       <w:r>
+        <w:rPr>
+          <w:rFonts w:asciiTheme="minorHAnsi" w:hAnsiTheme="minorHAnsi"/>
+        </w:rPr>
         <w:t>, some of the developers will release apps and some of the users will browse the app store and download some of the</w:t>
       </w:r>
       <w:r>
+        <w:rPr>
+          <w:rFonts w:asciiTheme="minorHAnsi" w:hAnsiTheme="minorHAnsi"/>
+        </w:rPr>
         <w:t xml:space="preserve"> apps, and the populations of users and developers increase.</w:t>
       </w:r>
     </w:p>
@@ -421,57 +669,93 @@
       <w:pPr>
         <w:pStyle w:val="Heading1"/>
         <w:jc w:val="both"/>
-      </w:pPr>
-      <w:r>
+        <w:rPr>
+          <w:rFonts w:asciiTheme="minorHAnsi" w:hAnsiTheme="minorHAnsi"/>
+        </w:rPr>
+      </w:pPr>
+      <w:r>
+        <w:rPr>
+          <w:rFonts w:asciiTheme="minorHAnsi" w:hAnsiTheme="minorHAnsi"/>
+        </w:rPr>
         <w:t>Results</w:t>
       </w:r>
     </w:p>
     <w:p>
       <w:pPr>
         <w:jc w:val="both"/>
-      </w:pPr>
-      <w:r>
+        <w:rPr>
+          <w:rFonts w:asciiTheme="minorHAnsi" w:hAnsiTheme="minorHAnsi"/>
+        </w:rPr>
+      </w:pPr>
+      <w:r>
+        <w:rPr>
+          <w:rFonts w:asciiTheme="minorHAnsi" w:hAnsiTheme="minorHAnsi"/>
+        </w:rPr>
         <w:t xml:space="preserve">After the simulation was run, several “fitness” metrics were used to answer </w:t>
       </w:r>
       <w:r>
+        <w:rPr>
+          <w:rFonts w:asciiTheme="minorHAnsi" w:hAnsiTheme="minorHAnsi"/>
+        </w:rPr>
         <w:t xml:space="preserve">different questions about the results. By comparing </w:t>
       </w:r>
       <w:r>
         <w:rPr>
+          <w:rFonts w:asciiTheme="minorHAnsi" w:hAnsiTheme="minorHAnsi"/>
           <w:i/>
         </w:rPr>
         <w:t>average downloads per app</w:t>
       </w:r>
       <w:r>
+        <w:rPr>
+          <w:rFonts w:asciiTheme="minorHAnsi" w:hAnsiTheme="minorHAnsi"/>
+        </w:rPr>
         <w:t xml:space="preserve"> that were developed using different strategies, the simulation determines that the Copycat strategy was the most effective for generating downloads, beating out the second place strategy by a ratio of almost 6 to 1.</w:t>
       </w:r>
       <w:r>
+        <w:rPr>
+          <w:rFonts w:asciiTheme="minorHAnsi" w:hAnsiTheme="minorHAnsi"/>
+        </w:rPr>
         <w:t xml:space="preserve"> The Copycat strategy also topped the related </w:t>
       </w:r>
       <w:r>
         <w:rPr>
+          <w:rFonts w:asciiTheme="minorHAnsi" w:hAnsiTheme="minorHAnsi"/>
           <w:i/>
         </w:rPr>
         <w:t>Top Total Downloads</w:t>
       </w:r>
       <w:r>
+        <w:rPr>
+          <w:rFonts w:asciiTheme="minorHAnsi" w:hAnsiTheme="minorHAnsi"/>
+        </w:rPr>
         <w:t xml:space="preserve"> category, which is the total number of downloads from any app produced by a strategy not controlling for the number of such apps produced.</w:t>
       </w:r>
     </w:p>
     <w:p>
       <w:pPr>
         <w:jc w:val="both"/>
-      </w:pPr>
-      <w:r>
+        <w:rPr>
+          <w:rFonts w:asciiTheme="minorHAnsi" w:hAnsiTheme="minorHAnsi"/>
+        </w:rPr>
+      </w:pPr>
+      <w:r>
+        <w:rPr>
+          <w:rFonts w:asciiTheme="minorHAnsi" w:hAnsiTheme="minorHAnsi"/>
+        </w:rPr>
         <w:t xml:space="preserve">Similarly, a metric called the </w:t>
       </w:r>
       <w:r>
         <w:rPr>
+          <w:rFonts w:asciiTheme="minorHAnsi" w:hAnsiTheme="minorHAnsi"/>
           <w:i/>
         </w:rPr>
         <w:t xml:space="preserve">Feature Coefficient of Variation </w:t>
       </w:r>
       <w:r>
+        <w:rPr>
+          <w:rFonts w:asciiTheme="minorHAnsi" w:hAnsiTheme="minorHAnsi"/>
+        </w:rPr>
         <w:t xml:space="preserve">was created to determine which app development strategy produces the greatest diversity of features between apps. Not surprisingly, the Innovator strategy leads this category by pumping out apps with randomly generated features. </w:t>
       </w:r>
     </w:p>
@@ -479,42 +763,70 @@
       <w:pPr>
         <w:jc w:val="both"/>
         <w:rPr>
+          <w:rFonts w:asciiTheme="minorHAnsi" w:hAnsiTheme="minorHAnsi"/>
           <w:i/>
         </w:rPr>
       </w:pPr>
       <w:r>
-        <w:t xml:space="preserve">Other insights that can be made using this data include which type of development strategy will be chosen by developers when all developers are flexible in their strategy? Interestingly, even though the Copycat strategy seems to be the strategy that will generate the most downloads, this strategy quickly becomes very unpopular as the simulation progresses. This occurs despite parameter changes that were tried in an attempt to make </w:t>
-      </w:r>
-      <w:r>
+        <w:rPr>
+          <w:rFonts w:asciiTheme="minorHAnsi" w:hAnsiTheme="minorHAnsi"/>
+        </w:rPr>
+        <w:t xml:space="preserve">Other insights that can be made using this data include which type of development strategy will be chosen by developers when all developers are flexible in their strategy? Interestingly, even </w:t>
+      </w:r>
+      <w:r>
+        <w:rPr>
+          <w:rFonts w:asciiTheme="minorHAnsi" w:hAnsiTheme="minorHAnsi"/>
+        </w:rPr>
         <w:lastRenderedPageBreak/>
-        <w:t xml:space="preserve">the Copycat option seem more beneficial (postponing the time at which developers could change strategies so there would be very popular apps in the ecosystem to be copied). Different runs of the simulation produced varying results on the relative positions of the other 3 strategies, but Copycat was consistently the least popular. </w:t>
+        <w:t xml:space="preserve">though the Copycat strategy seems to be the strategy that will generate the most downloads, this strategy quickly becomes very unpopular as the simulation progresses. This occurs despite parameter changes that were tried in an attempt to make the Copycat option seem more beneficial (postponing the time at which developers could change strategies so there would be very popular apps in the ecosystem to be copied). Different runs of the simulation produced varying results on the relative positions of the other 3 strategies, but Copycat was consistently the least popular. </w:t>
       </w:r>
     </w:p>
     <w:p>
       <w:pPr>
         <w:pStyle w:val="Heading1"/>
         <w:jc w:val="both"/>
-      </w:pPr>
-      <w:r>
+        <w:rPr>
+          <w:rFonts w:asciiTheme="minorHAnsi" w:hAnsiTheme="minorHAnsi"/>
+        </w:rPr>
+      </w:pPr>
+      <w:r>
+        <w:rPr>
+          <w:rFonts w:asciiTheme="minorHAnsi" w:hAnsiTheme="minorHAnsi"/>
+        </w:rPr>
         <w:t>Conclusion</w:t>
       </w:r>
     </w:p>
     <w:p>
       <w:pPr>
         <w:jc w:val="both"/>
+        <w:rPr>
+          <w:rFonts w:asciiTheme="minorHAnsi" w:hAnsiTheme="minorHAnsi"/>
+        </w:rPr>
       </w:pPr>
       <w:proofErr w:type="spellStart"/>
       <w:r>
+        <w:rPr>
+          <w:rFonts w:asciiTheme="minorHAnsi" w:hAnsiTheme="minorHAnsi"/>
+        </w:rPr>
         <w:t>AppEco</w:t>
       </w:r>
       <w:proofErr w:type="spellEnd"/>
       <w:r>
+        <w:rPr>
+          <w:rFonts w:asciiTheme="minorHAnsi" w:hAnsiTheme="minorHAnsi"/>
+        </w:rPr>
         <w:t xml:space="preserve"> is an </w:t>
       </w:r>
       <w:r>
+        <w:rPr>
+          <w:rFonts w:asciiTheme="minorHAnsi" w:hAnsiTheme="minorHAnsi"/>
+        </w:rPr>
         <w:t>agent-</w:t>
       </w:r>
       <w:r>
+        <w:rPr>
+          <w:rFonts w:asciiTheme="minorHAnsi" w:hAnsiTheme="minorHAnsi"/>
+        </w:rPr>
         <w:t>based simulation of the ecosystem of mobile app development and downloading. The simulation compares different development strategies and shows how these strategies interact to produce popular or unpopular applications. It seems that a Copycat strategy is the most lucrative in terms of downloads, but this strategy must only be used by a minority of developers so that there is a sufficient supply of good apps to be copied. Future research is planned to investigate the effects of publicity on app downloads, and explore how users might be able to better locate desirable apps and provide feedback of their preferences back to developers.</w:t>
       </w:r>
     </w:p>
@@ -4271,28 +4583,7 @@
     <w:basedOn w:val="TableNormal"/>
     <w:rsid w:val="00E6509B"/>
     <w:tblPr>
-      <w:tblBorders>
-        <w:top w:val="single" w:sz="4" w:space="0" w:color="auto"/>
-        <w:left w:val="single" w:sz="4" w:space="0" w:color="auto"/>
-        <w:bottom w:val="single" w:sz="4" w:space="0" w:color="auto"/>
-        <w:right w:val="single" w:sz="4" w:space="0" w:color="auto"/>
-        <w:insideH w:val="single" w:sz="4" w:space="0" w:color="auto"/>
-        <w:insideV w:val="single" w:sz="4" w:space="0" w:color="auto"/>
-      </w:tblBorders>
-    </w:tblPr>
-  </w:style>
-  <w:style w:type="table" w:styleId="TableGrid8">
-    <w:name w:val="Table Grid 8"/>
-    <w:aliases w:val="ACE Tables"/>
-    <w:basedOn w:val="TableNormal"/>
-    <w:rsid w:val="00C7422B"/>
-    <w:pPr>
-      <w:keepNext/>
-      <w:keepLines/>
-      <w:contextualSpacing/>
-    </w:pPr>
-    <w:tblPr>
-      <w:jc w:val="center"/>
+      <w:tblInd w:w="0" w:type="dxa"/>
       <w:tblBorders>
         <w:top w:val="single" w:sz="4" w:space="0" w:color="auto"/>
         <w:left w:val="single" w:sz="4" w:space="0" w:color="auto"/>
@@ -4302,7 +4593,38 @@
         <w:insideV w:val="single" w:sz="4" w:space="0" w:color="auto"/>
       </w:tblBorders>
       <w:tblCellMar>
+        <w:top w:w="0" w:type="dxa"/>
+        <w:left w:w="108" w:type="dxa"/>
+        <w:bottom w:w="0" w:type="dxa"/>
+        <w:right w:w="108" w:type="dxa"/>
+      </w:tblCellMar>
+    </w:tblPr>
+  </w:style>
+  <w:style w:type="table" w:styleId="TableGrid8">
+    <w:name w:val="Table Grid 8"/>
+    <w:aliases w:val="ACE Tables"/>
+    <w:basedOn w:val="TableNormal"/>
+    <w:rsid w:val="00C7422B"/>
+    <w:pPr>
+      <w:keepNext/>
+      <w:keepLines/>
+      <w:contextualSpacing/>
+    </w:pPr>
+    <w:tblPr>
+      <w:jc w:val="center"/>
+      <w:tblInd w:w="0" w:type="dxa"/>
+      <w:tblBorders>
+        <w:top w:val="single" w:sz="4" w:space="0" w:color="auto"/>
+        <w:left w:val="single" w:sz="4" w:space="0" w:color="auto"/>
+        <w:bottom w:val="single" w:sz="4" w:space="0" w:color="auto"/>
+        <w:right w:val="single" w:sz="4" w:space="0" w:color="auto"/>
+        <w:insideH w:val="single" w:sz="4" w:space="0" w:color="auto"/>
+        <w:insideV w:val="single" w:sz="4" w:space="0" w:color="auto"/>
+      </w:tblBorders>
+      <w:tblCellMar>
+        <w:top w:w="0" w:type="dxa"/>
         <w:left w:w="115" w:type="dxa"/>
+        <w:bottom w:w="0" w:type="dxa"/>
         <w:right w:w="115" w:type="dxa"/>
       </w:tblCellMar>
     </w:tblPr>
@@ -4520,12 +4842,19 @@
     <w:tblPr>
       <w:tblStyleRowBandSize w:val="1"/>
       <w:tblStyleColBandSize w:val="1"/>
+      <w:tblInd w:w="0" w:type="dxa"/>
       <w:tblBorders>
         <w:top w:val="single" w:sz="8" w:space="0" w:color="000000" w:themeColor="text1"/>
         <w:left w:val="single" w:sz="8" w:space="0" w:color="000000" w:themeColor="text1"/>
         <w:bottom w:val="single" w:sz="8" w:space="0" w:color="000000" w:themeColor="text1"/>
         <w:right w:val="single" w:sz="8" w:space="0" w:color="000000" w:themeColor="text1"/>
       </w:tblBorders>
+      <w:tblCellMar>
+        <w:top w:w="0" w:type="dxa"/>
+        <w:left w:w="108" w:type="dxa"/>
+        <w:bottom w:w="0" w:type="dxa"/>
+        <w:right w:w="108" w:type="dxa"/>
+      </w:tblCellMar>
     </w:tblPr>
     <w:tblStylePr w:type="firstRow">
       <w:pPr>
@@ -4602,6 +4931,7 @@
       <w:spacing w:after="240"/>
     </w:pPr>
     <w:tblPr>
+      <w:tblInd w:w="0" w:type="dxa"/>
       <w:tblBorders>
         <w:top w:val="single" w:sz="6" w:space="0" w:color="000000"/>
         <w:left w:val="single" w:sz="6" w:space="0" w:color="000000"/>
@@ -4610,6 +4940,12 @@
         <w:insideH w:val="single" w:sz="6" w:space="0" w:color="000000"/>
         <w:insideV w:val="single" w:sz="6" w:space="0" w:color="000000"/>
       </w:tblBorders>
+      <w:tblCellMar>
+        <w:top w:w="0" w:type="dxa"/>
+        <w:left w:w="108" w:type="dxa"/>
+        <w:bottom w:w="0" w:type="dxa"/>
+        <w:right w:w="108" w:type="dxa"/>
+      </w:tblCellMar>
     </w:tblPr>
     <w:tcPr>
       <w:shd w:val="clear" w:color="auto" w:fill="auto"/>
@@ -5743,28 +6079,7 @@
     <w:basedOn w:val="TableNormal"/>
     <w:rsid w:val="00E6509B"/>
     <w:tblPr>
-      <w:tblBorders>
-        <w:top w:val="single" w:sz="4" w:space="0" w:color="auto"/>
-        <w:left w:val="single" w:sz="4" w:space="0" w:color="auto"/>
-        <w:bottom w:val="single" w:sz="4" w:space="0" w:color="auto"/>
-        <w:right w:val="single" w:sz="4" w:space="0" w:color="auto"/>
-        <w:insideH w:val="single" w:sz="4" w:space="0" w:color="auto"/>
-        <w:insideV w:val="single" w:sz="4" w:space="0" w:color="auto"/>
-      </w:tblBorders>
-    </w:tblPr>
-  </w:style>
-  <w:style w:type="table" w:styleId="TableGrid8">
-    <w:name w:val="Table Grid 8"/>
-    <w:aliases w:val="ACE Tables"/>
-    <w:basedOn w:val="TableNormal"/>
-    <w:rsid w:val="00C7422B"/>
-    <w:pPr>
-      <w:keepNext/>
-      <w:keepLines/>
-      <w:contextualSpacing/>
-    </w:pPr>
-    <w:tblPr>
-      <w:jc w:val="center"/>
+      <w:tblInd w:w="0" w:type="dxa"/>
       <w:tblBorders>
         <w:top w:val="single" w:sz="4" w:space="0" w:color="auto"/>
         <w:left w:val="single" w:sz="4" w:space="0" w:color="auto"/>
@@ -5774,7 +6089,38 @@
         <w:insideV w:val="single" w:sz="4" w:space="0" w:color="auto"/>
       </w:tblBorders>
       <w:tblCellMar>
+        <w:top w:w="0" w:type="dxa"/>
+        <w:left w:w="108" w:type="dxa"/>
+        <w:bottom w:w="0" w:type="dxa"/>
+        <w:right w:w="108" w:type="dxa"/>
+      </w:tblCellMar>
+    </w:tblPr>
+  </w:style>
+  <w:style w:type="table" w:styleId="TableGrid8">
+    <w:name w:val="Table Grid 8"/>
+    <w:aliases w:val="ACE Tables"/>
+    <w:basedOn w:val="TableNormal"/>
+    <w:rsid w:val="00C7422B"/>
+    <w:pPr>
+      <w:keepNext/>
+      <w:keepLines/>
+      <w:contextualSpacing/>
+    </w:pPr>
+    <w:tblPr>
+      <w:jc w:val="center"/>
+      <w:tblInd w:w="0" w:type="dxa"/>
+      <w:tblBorders>
+        <w:top w:val="single" w:sz="4" w:space="0" w:color="auto"/>
+        <w:left w:val="single" w:sz="4" w:space="0" w:color="auto"/>
+        <w:bottom w:val="single" w:sz="4" w:space="0" w:color="auto"/>
+        <w:right w:val="single" w:sz="4" w:space="0" w:color="auto"/>
+        <w:insideH w:val="single" w:sz="4" w:space="0" w:color="auto"/>
+        <w:insideV w:val="single" w:sz="4" w:space="0" w:color="auto"/>
+      </w:tblBorders>
+      <w:tblCellMar>
+        <w:top w:w="0" w:type="dxa"/>
         <w:left w:w="115" w:type="dxa"/>
+        <w:bottom w:w="0" w:type="dxa"/>
         <w:right w:w="115" w:type="dxa"/>
       </w:tblCellMar>
     </w:tblPr>
@@ -5992,12 +6338,19 @@
     <w:tblPr>
       <w:tblStyleRowBandSize w:val="1"/>
       <w:tblStyleColBandSize w:val="1"/>
+      <w:tblInd w:w="0" w:type="dxa"/>
       <w:tblBorders>
         <w:top w:val="single" w:sz="8" w:space="0" w:color="000000" w:themeColor="text1"/>
         <w:left w:val="single" w:sz="8" w:space="0" w:color="000000" w:themeColor="text1"/>
         <w:bottom w:val="single" w:sz="8" w:space="0" w:color="000000" w:themeColor="text1"/>
         <w:right w:val="single" w:sz="8" w:space="0" w:color="000000" w:themeColor="text1"/>
       </w:tblBorders>
+      <w:tblCellMar>
+        <w:top w:w="0" w:type="dxa"/>
+        <w:left w:w="108" w:type="dxa"/>
+        <w:bottom w:w="0" w:type="dxa"/>
+        <w:right w:w="108" w:type="dxa"/>
+      </w:tblCellMar>
     </w:tblPr>
     <w:tblStylePr w:type="firstRow">
       <w:pPr>
@@ -6074,6 +6427,7 @@
       <w:spacing w:after="240"/>
     </w:pPr>
     <w:tblPr>
+      <w:tblInd w:w="0" w:type="dxa"/>
       <w:tblBorders>
         <w:top w:val="single" w:sz="6" w:space="0" w:color="000000"/>
         <w:left w:val="single" w:sz="6" w:space="0" w:color="000000"/>
@@ -6082,6 +6436,12 @@
         <w:insideH w:val="single" w:sz="6" w:space="0" w:color="000000"/>
         <w:insideV w:val="single" w:sz="6" w:space="0" w:color="000000"/>
       </w:tblBorders>
+      <w:tblCellMar>
+        <w:top w:w="0" w:type="dxa"/>
+        <w:left w:w="108" w:type="dxa"/>
+        <w:bottom w:w="0" w:type="dxa"/>
+        <w:right w:w="108" w:type="dxa"/>
+      </w:tblCellMar>
     </w:tblPr>
     <w:tcPr>
       <w:shd w:val="clear" w:color="auto" w:fill="auto"/>
@@ -6515,7 +6875,7 @@
 </file>
 
 <file path=customXml/itemProps1.xml><?xml version="1.0" encoding="utf-8"?>
-<ds:datastoreItem xmlns:ds="http://schemas.openxmlformats.org/officeDocument/2006/customXml" ds:itemID="{81054F6C-AB09-4118-87E8-D7470EE79B3D}">
+<ds:datastoreItem xmlns:ds="http://schemas.openxmlformats.org/officeDocument/2006/customXml" ds:itemID="{B3E0FA56-4438-4D2E-8A29-59F0EEC6A1FB}">
   <ds:schemaRefs>
     <ds:schemaRef ds:uri="http://schemas.openxmlformats.org/officeDocument/2006/bibliography"/>
   </ds:schemaRefs>

</xml_diff>